<commit_message>
Lab1 - Update repprot
</commit_message>
<xml_diff>
--- a/Docs/lab1.docx
+++ b/Docs/lab1.docx
@@ -1,6 +1,6 @@
 
 <file path=word/document.xml><?xml version="1.0" encoding="utf-8"?>
-<w:document xmlns:wpc="http://schemas.microsoft.com/office/word/2010/wordprocessingCanvas" xmlns:mc="http://schemas.openxmlformats.org/markup-compatibility/2006" xmlns:o="urn:schemas-microsoft-com:office:office" xmlns:r="http://schemas.openxmlformats.org/officeDocument/2006/relationships" xmlns:m="http://schemas.openxmlformats.org/officeDocument/2006/math" xmlns:v="urn:schemas-microsoft-com:vml" xmlns:wp14="http://schemas.microsoft.com/office/word/2010/wordprocessingDrawing" xmlns:wp="http://schemas.openxmlformats.org/drawingml/2006/wordprocessingDrawing" xmlns:w10="urn:schemas-microsoft-com:office:word" xmlns:w="http://schemas.openxmlformats.org/wordprocessingml/2006/main" xmlns:w14="http://schemas.microsoft.com/office/word/2010/wordml" xmlns:w15="http://schemas.microsoft.com/office/word/2012/wordml" xmlns:wpg="http://schemas.microsoft.com/office/word/2010/wordprocessingGroup" xmlns:wpi="http://schemas.microsoft.com/office/word/2010/wordprocessingInk" xmlns:wne="http://schemas.microsoft.com/office/word/2006/wordml" xmlns:wps="http://schemas.microsoft.com/office/word/2010/wordprocessingShape" mc:Ignorable="w14 w15 wp14">
+<w:document xmlns:wpc="http://schemas.microsoft.com/office/word/2010/wordprocessingCanvas" xmlns:mc="http://schemas.openxmlformats.org/markup-compatibility/2006" xmlns:o="urn:schemas-microsoft-com:office:office" xmlns:r="http://schemas.openxmlformats.org/officeDocument/2006/relationships" xmlns:m="http://schemas.openxmlformats.org/officeDocument/2006/math" xmlns:v="urn:schemas-microsoft-com:vml" xmlns:wp14="http://schemas.microsoft.com/office/word/2010/wordprocessingDrawing" xmlns:wp="http://schemas.openxmlformats.org/drawingml/2006/wordprocessingDrawing" xmlns:w10="urn:schemas-microsoft-com:office:word" xmlns:w="http://schemas.openxmlformats.org/wordprocessingml/2006/main" xmlns:w14="http://schemas.microsoft.com/office/word/2010/wordml" xmlns:wpg="http://schemas.microsoft.com/office/word/2010/wordprocessingGroup" xmlns:wpi="http://schemas.microsoft.com/office/word/2010/wordprocessingInk" xmlns:wne="http://schemas.microsoft.com/office/word/2006/wordml" xmlns:wps="http://schemas.microsoft.com/office/word/2010/wordprocessingShape" mc:Ignorable="w14 wp14">
   <w:body>
     <w:p>
       <w:pPr>
@@ -174,7 +174,7 @@
     </w:p>
     <w:p>
       <w:pPr>
-        <w:pStyle w:val="Sous-titre"/>
+        <w:pStyle w:val="a3"/>
         <w:spacing w:line="288" w:lineRule="auto"/>
         <w:rPr>
           <w:szCs w:val="28"/>
@@ -191,7 +191,7 @@
     </w:p>
     <w:p>
       <w:pPr>
-        <w:pStyle w:val="Sous-titre"/>
+        <w:pStyle w:val="a3"/>
         <w:tabs>
           <w:tab w:val="left" w:pos="3882"/>
         </w:tabs>
@@ -478,13 +478,47 @@
           <w:lang w:val="en-US"/>
         </w:rPr>
       </w:pPr>
-      <w:r>
-        <w:rPr>
-          <w:sz w:val="28"/>
-          <w:szCs w:val="28"/>
-          <w:lang w:val="en-US"/>
-        </w:rPr>
-        <w:t>Ayoub El-Haddadi</w:t>
+      <w:proofErr w:type="spellStart"/>
+      <w:r>
+        <w:rPr>
+          <w:sz w:val="28"/>
+          <w:szCs w:val="28"/>
+          <w:lang w:val="en-US"/>
+        </w:rPr>
+        <w:t>Ayoub</w:t>
+      </w:r>
+      <w:proofErr w:type="spellEnd"/>
+      <w:r>
+        <w:rPr>
+          <w:sz w:val="28"/>
+          <w:szCs w:val="28"/>
+          <w:lang w:val="en-US"/>
+        </w:rPr>
+        <w:t xml:space="preserve"> E</w:t>
+      </w:r>
+      <w:r>
+        <w:rPr>
+          <w:sz w:val="28"/>
+          <w:szCs w:val="28"/>
+          <w:lang w:val="en-US"/>
+        </w:rPr>
+        <w:t>L</w:t>
+      </w:r>
+      <w:r>
+        <w:rPr>
+          <w:sz w:val="28"/>
+          <w:szCs w:val="28"/>
+          <w:lang w:val="en-US"/>
+        </w:rPr>
+        <w:t>-H</w:t>
+      </w:r>
+      <w:r>
+        <w:rPr>
+          <w:sz w:val="28"/>
+          <w:szCs w:val="28"/>
+          <w:lang w:val="en-US"/>
+        </w:rPr>
+        <w:t>ADDADI</w:t>
       </w:r>
     </w:p>
     <w:p>
@@ -577,7 +611,33 @@
           <w:szCs w:val="28"/>
           <w:lang w:val="en-US"/>
         </w:rPr>
-        <w:t xml:space="preserve">                                                    Kharkiv – 2020</w:t>
+        <w:t xml:space="preserve">                                                    </w:t>
+      </w:r>
+      <w:proofErr w:type="spellStart"/>
+      <w:r>
+        <w:rPr>
+          <w:sz w:val="28"/>
+          <w:szCs w:val="28"/>
+          <w:lang w:val="en-US"/>
+        </w:rPr>
+        <w:t>Kharkiv</w:t>
+      </w:r>
+      <w:proofErr w:type="spellEnd"/>
+      <w:r>
+        <w:rPr>
+          <w:sz w:val="28"/>
+          <w:szCs w:val="28"/>
+          <w:lang w:val="en-US"/>
+        </w:rPr>
+        <w:t xml:space="preserve"> – 202</w:t>
+      </w:r>
+      <w:r>
+        <w:rPr>
+          <w:sz w:val="28"/>
+          <w:szCs w:val="28"/>
+          <w:lang w:val="en-US"/>
+        </w:rPr>
+        <w:t>2</w:t>
       </w:r>
     </w:p>
     <w:p>
@@ -605,19 +665,7 @@
           <w:lang w:val="en-US"/>
         </w:rPr>
         <w:lastRenderedPageBreak/>
-        <w:t xml:space="preserve">Purpose of </w:t>
-      </w:r>
-      <w:r>
-        <w:rPr>
-          <w:b/>
-          <w:bCs/>
-          <w:i/>
-          <w:iCs/>
-          <w:sz w:val="28"/>
-          <w:szCs w:val="28"/>
-          <w:lang w:val="en-US"/>
-        </w:rPr>
-        <w:t>work</w:t>
+        <w:t>Purpose of work</w:t>
       </w:r>
       <w:r>
         <w:rPr>
@@ -636,6 +684,7 @@
       <w:pPr>
         <w:spacing w:before="240" w:after="240" w:line="276" w:lineRule="auto"/>
         <w:ind w:firstLine="426"/>
+        <w:jc w:val="both"/>
         <w:rPr>
           <w:rFonts w:asciiTheme="majorBidi" w:hAnsiTheme="majorBidi" w:cstheme="majorBidi"/>
           <w:bCs/>
@@ -739,6 +788,8 @@
       <w:pPr>
         <w:shd w:val="clear" w:color="auto" w:fill="FFFFFF"/>
         <w:spacing w:line="360" w:lineRule="atLeast"/>
+        <w:ind w:firstLine="709"/>
+        <w:jc w:val="both"/>
         <w:textAlignment w:val="baseline"/>
         <w:outlineLvl w:val="4"/>
         <w:rPr>
@@ -747,6 +798,7 @@
           <w:sz w:val="28"/>
           <w:szCs w:val="28"/>
           <w:bdr w:val="none" w:sz="0" w:space="0" w:color="auto" w:frame="1"/>
+          <w:lang w:val="en-US"/>
         </w:rPr>
       </w:pPr>
       <w:r>
@@ -760,6 +812,7 @@
         </w:rPr>
         <w:t xml:space="preserve">8. A 4 x 6 matrix is specified. Define a row with the minimum sum of elements. </w:t>
       </w:r>
+      <w:proofErr w:type="gramStart"/>
       <w:r>
         <w:rPr>
           <w:rFonts w:asciiTheme="majorBidi" w:hAnsiTheme="majorBidi" w:cstheme="majorBidi"/>
@@ -767,9 +820,11 @@
           <w:sz w:val="28"/>
           <w:szCs w:val="28"/>
           <w:bdr w:val="none" w:sz="0" w:space="0" w:color="auto" w:frame="1"/>
+          <w:lang w:val="en-US"/>
         </w:rPr>
         <w:t>(Password verification using basic commands).</w:t>
       </w:r>
+      <w:proofErr w:type="gramEnd"/>
     </w:p>
     <w:p>
       <w:pPr>
@@ -840,17 +895,7 @@
           <w:szCs w:val="28"/>
           <w:lang w:val="en-US" w:eastAsia="ru-RU" w:bidi="ar-SA"/>
         </w:rPr>
-        <w:t># .</w:t>
-      </w:r>
-      <w:r>
-        <w:rPr>
-          <w:rFonts w:ascii="Times New Roman" w:eastAsia="Times New Roman" w:hAnsi="Times New Roman" w:cs="Times New Roman"/>
-          <w:kern w:val="0"/>
-          <w:sz w:val="28"/>
-          <w:szCs w:val="28"/>
-          <w:lang w:val="en-US" w:eastAsia="ru-RU" w:bidi="ar-SA"/>
-        </w:rPr>
-        <w:t>data section of the program</w:t>
+        <w:t># .data section of the program</w:t>
       </w:r>
     </w:p>
     <w:p>
@@ -884,7 +929,7 @@
           <w:kern w:val="0"/>
           <w:sz w:val="28"/>
           <w:szCs w:val="28"/>
-          <w:lang w:val="en-US" w:eastAsia="en-US" w:bidi="ar-SA"/>
+          <w:lang w:eastAsia="ru-RU" w:bidi="ar-SA"/>
         </w:rPr>
         <w:drawing>
           <wp:inline distT="0" distB="0" distL="0" distR="0">
@@ -904,7 +949,7 @@
                     </pic:cNvPicPr>
                   </pic:nvPicPr>
                   <pic:blipFill>
-                    <a:blip r:embed="rId6">
+                    <a:blip r:embed="rId7">
                       <a:extLst>
                         <a:ext uri="{28A0092B-C50C-407E-A947-70E740481C1C}">
                           <a14:useLocalDpi xmlns:a14="http://schemas.microsoft.com/office/drawing/2010/main" val="0"/>
@@ -940,6 +985,7 @@
       <w:pPr>
         <w:pStyle w:val="Standard"/>
         <w:ind w:firstLine="709"/>
+        <w:jc w:val="both"/>
         <w:rPr>
           <w:rFonts w:ascii="Times New Roman" w:hAnsi="Times New Roman" w:cs="Times New Roman"/>
           <w:sz w:val="28"/>
@@ -999,17 +1045,7 @@
           <w:szCs w:val="28"/>
           <w:lang w:val="en-US" w:eastAsia="ru-RU" w:bidi="ar-SA"/>
         </w:rPr>
-        <w:t>code</w:t>
-      </w:r>
-      <w:r>
-        <w:rPr>
-          <w:rFonts w:ascii="Times New Roman" w:eastAsia="Times New Roman" w:hAnsi="Times New Roman" w:cs="Times New Roman"/>
-          <w:kern w:val="0"/>
-          <w:sz w:val="28"/>
-          <w:szCs w:val="28"/>
-          <w:lang w:val="en-US" w:eastAsia="ru-RU" w:bidi="ar-SA"/>
-        </w:rPr>
-        <w:t xml:space="preserve"> section of the program</w:t>
+        <w:t>code section of the program</w:t>
       </w:r>
     </w:p>
     <w:p>
@@ -1099,8 +1135,8 @@
             <v:path o:extrusionok="f" gradientshapeok="t" o:connecttype="rect"/>
             <o:lock v:ext="edit" aspectratio="t"/>
           </v:shapetype>
-          <v:shape id="_x0000_i1025" type="#_x0000_t75" style="width:423pt;height:346.8pt">
-            <v:imagedata r:id="rId7" o:title="code-section1-lab1"/>
+          <v:shape id="_x0000_i1025" type="#_x0000_t75" style="width:423.1pt;height:346.9pt">
+            <v:imagedata r:id="rId8" o:title="code-section1-lab1"/>
           </v:shape>
         </w:pict>
       </w:r>
@@ -1120,6 +1156,7 @@
       <w:pPr>
         <w:pStyle w:val="Standard"/>
         <w:ind w:firstLine="709"/>
+        <w:jc w:val="both"/>
         <w:rPr>
           <w:rFonts w:ascii="Times New Roman" w:hAnsi="Times New Roman" w:cs="Times New Roman"/>
           <w:sz w:val="28"/>
@@ -1188,6 +1225,7 @@
       <w:pPr>
         <w:pStyle w:val="Standard"/>
         <w:ind w:firstLine="709"/>
+        <w:jc w:val="both"/>
         <w:rPr>
           <w:rFonts w:ascii="Times New Roman" w:hAnsi="Times New Roman" w:cs="Times New Roman"/>
           <w:sz w:val="28"/>
@@ -1209,6 +1247,7 @@
       <w:pPr>
         <w:pStyle w:val="Standard"/>
         <w:ind w:firstLine="709"/>
+        <w:jc w:val="both"/>
         <w:rPr>
           <w:rFonts w:ascii="Times New Roman" w:hAnsi="Times New Roman" w:cs="Times New Roman"/>
           <w:sz w:val="28"/>
@@ -1307,8 +1346,8 @@
           <w:lang w:val="en-US"/>
         </w:rPr>
         <w:pict>
-          <v:shape id="_x0000_i1026" type="#_x0000_t75" style="width:485.4pt;height:527.4pt">
-            <v:imagedata r:id="rId8" o:title="code-section2lab1"/>
+          <v:shape id="_x0000_i1026" type="#_x0000_t75" style="width:485.3pt;height:527.85pt">
+            <v:imagedata r:id="rId9" o:title="code-section2lab1"/>
           </v:shape>
         </w:pict>
       </w:r>
@@ -1327,6 +1366,8 @@
     <w:p>
       <w:pPr>
         <w:pStyle w:val="Standard"/>
+        <w:ind w:firstLine="709"/>
+        <w:jc w:val="both"/>
         <w:rPr>
           <w:rFonts w:ascii="Times New Roman" w:hAnsi="Times New Roman" w:cs="Times New Roman"/>
           <w:sz w:val="28"/>
@@ -1347,6 +1388,8 @@
     <w:p>
       <w:pPr>
         <w:pStyle w:val="Standard"/>
+        <w:ind w:firstLine="709"/>
+        <w:jc w:val="both"/>
         <w:rPr>
           <w:rFonts w:ascii="Times New Roman" w:hAnsi="Times New Roman" w:cs="Times New Roman"/>
           <w:sz w:val="28"/>
@@ -1430,6 +1473,8 @@
     <w:p>
       <w:pPr>
         <w:pStyle w:val="Standard"/>
+        <w:ind w:firstLine="709"/>
+        <w:jc w:val="both"/>
         <w:rPr>
           <w:rFonts w:ascii="Times New Roman" w:hAnsi="Times New Roman" w:cs="Times New Roman"/>
           <w:sz w:val="28"/>
@@ -1445,48 +1490,14 @@
           <w:lang w:val="en-US"/>
         </w:rPr>
         <w:lastRenderedPageBreak/>
-        <w:t>And, after going through 6 elements that means that we have completed a row, and, we add “</w:t>
-      </w:r>
-      <w:r>
-        <w:rPr>
-          <w:rFonts w:ascii="Times New Roman" w:hAnsi="Times New Roman" w:cs="Times New Roman"/>
-          <w:sz w:val="28"/>
-          <w:szCs w:val="28"/>
-          <w:lang w:val="en-US"/>
-        </w:rPr>
-        <w:t>curr_min</w:t>
-      </w:r>
-      <w:r>
-        <w:rPr>
-          <w:rFonts w:ascii="Times New Roman" w:hAnsi="Times New Roman" w:cs="Times New Roman"/>
-          <w:sz w:val="28"/>
-          <w:szCs w:val="28"/>
-          <w:lang w:val="en-US"/>
-        </w:rPr>
-        <w:t xml:space="preserve">” to “min” variable which holds the sum, and move first element of the next row to </w:t>
-      </w:r>
-      <w:r>
-        <w:rPr>
-          <w:rFonts w:ascii="Times New Roman" w:hAnsi="Times New Roman" w:cs="Times New Roman"/>
-          <w:sz w:val="28"/>
-          <w:szCs w:val="28"/>
-          <w:lang w:val="en-US"/>
-        </w:rPr>
-        <w:t>“curr_min”</w:t>
-      </w:r>
-      <w:r>
-        <w:rPr>
-          <w:rFonts w:ascii="Times New Roman" w:hAnsi="Times New Roman" w:cs="Times New Roman"/>
-          <w:sz w:val="28"/>
-          <w:szCs w:val="28"/>
-          <w:lang w:val="en-US"/>
-        </w:rPr>
-        <w:t>, and repeat until we go through all elements.</w:t>
-      </w:r>
-    </w:p>
-    <w:p>
-      <w:pPr>
-        <w:pStyle w:val="Standard"/>
+        <w:t>And, after going through 6 elements that means that we have completed a row, and, we add “curr_min” to “min” variable which holds the sum, and move first element of the next row to “curr_min”, and repeat until we go through all elements.</w:t>
+      </w:r>
+    </w:p>
+    <w:p>
+      <w:pPr>
+        <w:pStyle w:val="Standard"/>
+        <w:ind w:firstLine="709"/>
+        <w:jc w:val="both"/>
         <w:rPr>
           <w:rFonts w:ascii="Times New Roman" w:hAnsi="Times New Roman" w:cs="Times New Roman"/>
           <w:sz w:val="28"/>
@@ -1578,39 +1589,17 @@
           <w:lang w:val="en-US"/>
         </w:rPr>
       </w:pPr>
-      <w:hyperlink r:id="rId9" w:history="1">
+      <w:hyperlink r:id="rId10" w:history="1">
         <w:r>
           <w:rPr>
-            <w:rStyle w:val="Lienhypertexte"/>
+            <w:rStyle w:val="a9"/>
             <w:rFonts w:ascii="Times New Roman" w:hAnsi="Times New Roman" w:cs="Times New Roman"/>
             <w:b/>
             <w:sz w:val="28"/>
             <w:szCs w:val="28"/>
             <w:lang w:val="en-US"/>
           </w:rPr>
-          <w:t>https://github.com/Elh-Ayoub/RP_</w:t>
-        </w:r>
-        <w:r>
-          <w:rPr>
-            <w:rStyle w:val="Lienhypertexte"/>
-            <w:rFonts w:ascii="Times New Roman" w:hAnsi="Times New Roman" w:cs="Times New Roman"/>
-            <w:b/>
-            <w:sz w:val="28"/>
-            <w:szCs w:val="28"/>
-            <w:lang w:val="en-US"/>
-          </w:rPr>
-          <w:t>L</w:t>
-        </w:r>
-        <w:r>
-          <w:rPr>
-            <w:rStyle w:val="Lienhypertexte"/>
-            <w:rFonts w:ascii="Times New Roman" w:hAnsi="Times New Roman" w:cs="Times New Roman"/>
-            <w:b/>
-            <w:sz w:val="28"/>
-            <w:szCs w:val="28"/>
-            <w:lang w:val="en-US"/>
-          </w:rPr>
-          <w:t>abs/tree/main/lab1</w:t>
+          <w:t>https://github.com/Elh-Ayoub/RP_Labs/tree/main/lab1</w:t>
         </w:r>
       </w:hyperlink>
     </w:p>
@@ -1679,8 +1668,8 @@
           <w:lang w:val="en-US"/>
         </w:rPr>
         <w:pict>
-          <v:shape id="_x0000_i1027" type="#_x0000_t75" style="width:309pt;height:174pt">
-            <v:imagedata r:id="rId10" o:title="res-lab1"/>
+          <v:shape id="_x0000_i1027" type="#_x0000_t75" style="width:309.05pt;height:173.9pt">
+            <v:imagedata r:id="rId11" o:title="res-lab1"/>
           </v:shape>
         </w:pict>
       </w:r>
@@ -1724,8 +1713,8 @@
           <w:lang w:val="en-US"/>
         </w:rPr>
         <w:pict>
-          <v:shape id="_x0000_i1028" type="#_x0000_t75" style="width:354.6pt;height:246pt">
-            <v:imagedata r:id="rId11" o:title="res2-lab1"/>
+          <v:shape id="_x0000_i1028" type="#_x0000_t75" style="width:354.85pt;height:245.9pt">
+            <v:imagedata r:id="rId12" o:title="res2-lab1"/>
           </v:shape>
         </w:pict>
       </w:r>
@@ -1754,54 +1743,46 @@
           <w:noProof/>
           <w:lang w:val="en-US"/>
         </w:rPr>
-        <w:t xml:space="preserve"> 2</w:t>
+        <w:t xml:space="preserve"> 2 – </w:t>
       </w:r>
       <w:r>
         <w:rPr>
           <w:noProof/>
           <w:lang w:val="en-US"/>
         </w:rPr>
-        <w:t xml:space="preserve"> – </w:t>
-      </w:r>
-      <w:r>
+        <w:t>Result of entring correct password</w:t>
+      </w:r>
+    </w:p>
+    <w:p>
+      <w:pPr>
+        <w:pStyle w:val="Standard"/>
+        <w:ind w:firstLine="708"/>
+        <w:rPr>
+          <w:rFonts w:ascii="Times New Roman" w:hAnsi="Times New Roman" w:cs="Times New Roman"/>
+          <w:b/>
+          <w:sz w:val="28"/>
+          <w:szCs w:val="28"/>
+          <w:lang w:val="en-US"/>
+        </w:rPr>
+      </w:pPr>
+    </w:p>
+    <w:p>
+      <w:pPr>
+        <w:pStyle w:val="Standard"/>
+        <w:jc w:val="center"/>
         <w:rPr>
           <w:noProof/>
           <w:lang w:val="en-US"/>
         </w:rPr>
-        <w:t>Result of entring correct password</w:t>
-      </w:r>
-    </w:p>
-    <w:p>
-      <w:pPr>
-        <w:pStyle w:val="Standard"/>
-        <w:ind w:firstLine="708"/>
-        <w:rPr>
-          <w:rFonts w:ascii="Times New Roman" w:hAnsi="Times New Roman" w:cs="Times New Roman"/>
-          <w:b/>
-          <w:sz w:val="28"/>
-          <w:szCs w:val="28"/>
-          <w:lang w:val="en-US"/>
-        </w:rPr>
-      </w:pPr>
-    </w:p>
-    <w:p>
-      <w:pPr>
-        <w:pStyle w:val="Standard"/>
-        <w:jc w:val="center"/>
+      </w:pPr>
+      <w:r>
         <w:rPr>
           <w:noProof/>
           <w:lang w:val="en-US"/>
         </w:rPr>
-      </w:pPr>
-      <w:r>
-        <w:rPr>
-          <w:noProof/>
-          <w:lang w:val="en-US"/>
-        </w:rPr>
-        <w:lastRenderedPageBreak/>
         <w:pict>
-          <v:shape id="_x0000_i1029" type="#_x0000_t75" style="width:345.6pt;height:304.8pt">
-            <v:imagedata r:id="rId12" o:title="res3-lab1"/>
+          <v:shape id="_x0000_i1029" type="#_x0000_t75" style="width:345.5pt;height:304.85pt">
+            <v:imagedata r:id="rId13" o:title="res3-lab1"/>
           </v:shape>
         </w:pict>
       </w:r>
@@ -1827,28 +1808,7 @@
           <w:noProof/>
           <w:lang w:val="en-US"/>
         </w:rPr>
-        <w:t xml:space="preserve"> </w:t>
-      </w:r>
-      <w:r>
-        <w:rPr>
-          <w:noProof/>
-          <w:lang w:val="en-US"/>
-        </w:rPr>
-        <w:t>3</w:t>
-      </w:r>
-      <w:r>
-        <w:rPr>
-          <w:noProof/>
-          <w:lang w:val="en-US"/>
-        </w:rPr>
-        <w:t xml:space="preserve"> –</w:t>
-      </w:r>
-      <w:r>
-        <w:rPr>
-          <w:noProof/>
-          <w:lang w:val="en-US"/>
-        </w:rPr>
-        <w:t xml:space="preserve"> Matrix used in the program</w:t>
+        <w:t xml:space="preserve"> 3 – Matrix used in the program</w:t>
       </w:r>
     </w:p>
     <w:p>
@@ -1880,7 +1840,7 @@
       <w:r>
         <w:rPr>
           <w:noProof/>
-          <w:lang w:val="en-US" w:eastAsia="en-US" w:bidi="ar-SA"/>
+          <w:lang w:eastAsia="ru-RU" w:bidi="ar-SA"/>
         </w:rPr>
         <w:drawing>
           <wp:inline distT="0" distB="0" distL="0" distR="0">
@@ -1900,7 +1860,7 @@
                     </pic:cNvPicPr>
                   </pic:nvPicPr>
                   <pic:blipFill>
-                    <a:blip r:embed="rId13">
+                    <a:blip r:embed="rId14">
                       <a:extLst>
                         <a:ext uri="{28A0092B-C50C-407E-A947-70E740481C1C}">
                           <a14:useLocalDpi xmlns:a14="http://schemas.microsoft.com/office/drawing/2010/main" val="0"/>
@@ -1956,28 +1916,7 @@
           <w:noProof/>
           <w:lang w:val="en-US"/>
         </w:rPr>
-        <w:t xml:space="preserve"> </w:t>
-      </w:r>
-      <w:r>
-        <w:rPr>
-          <w:noProof/>
-          <w:lang w:val="en-US"/>
-        </w:rPr>
-        <w:t>4</w:t>
-      </w:r>
-      <w:r>
-        <w:rPr>
-          <w:noProof/>
-          <w:lang w:val="en-US"/>
-        </w:rPr>
-        <w:t xml:space="preserve"> – </w:t>
-      </w:r>
-      <w:r>
-        <w:rPr>
-          <w:noProof/>
-          <w:lang w:val="en-US"/>
-        </w:rPr>
-        <w:t>Sum of minimum value</w:t>
+        <w:t xml:space="preserve"> 4 – Sum of minimum value</w:t>
       </w:r>
     </w:p>
     <w:p>
@@ -2039,7 +1978,6 @@
           <w:szCs w:val="28"/>
           <w:lang w:val="en-US"/>
         </w:rPr>
-        <w:lastRenderedPageBreak/>
         <w:t xml:space="preserve">Conclusions: </w:t>
       </w:r>
     </w:p>
@@ -2144,6 +2082,7 @@
           <w:tab w:val="left" w:pos="1134"/>
         </w:tabs>
         <w:spacing w:line="276" w:lineRule="auto"/>
+        <w:ind w:firstLine="709"/>
         <w:jc w:val="both"/>
         <w:rPr>
           <w:rFonts w:asciiTheme="majorBidi" w:eastAsia="Times New Roman" w:hAnsiTheme="majorBidi" w:cstheme="majorBidi"/>
@@ -2165,10 +2104,22 @@
           <w:bdr w:val="none" w:sz="0" w:space="0" w:color="auto" w:frame="1"/>
           <w:lang w:val="en-US"/>
         </w:rPr>
-        <w:t>You can also find this lab in:</w:t>
+        <w:t>Y</w:t>
       </w:r>
       <w:bookmarkStart w:id="0" w:name="_GoBack"/>
       <w:bookmarkEnd w:id="0"/>
+      <w:r>
+        <w:rPr>
+          <w:rFonts w:asciiTheme="majorBidi" w:eastAsia="Times New Roman" w:hAnsiTheme="majorBidi" w:cstheme="majorBidi"/>
+          <w:b/>
+          <w:color w:val="000000" w:themeColor="text1"/>
+          <w:sz w:val="28"/>
+          <w:szCs w:val="28"/>
+          <w:bdr w:val="none" w:sz="0" w:space="0" w:color="auto" w:frame="1"/>
+          <w:lang w:val="en-US"/>
+        </w:rPr>
+        <w:t>ou can also find this lab in:</w:t>
+      </w:r>
     </w:p>
     <w:p>
       <w:pPr>
@@ -2185,36 +2136,16 @@
           <w:lang w:val="en-US"/>
         </w:rPr>
       </w:pPr>
-      <w:hyperlink r:id="rId14" w:history="1">
+      <w:hyperlink r:id="rId15" w:history="1">
         <w:r>
           <w:rPr>
-            <w:rStyle w:val="Lienhypertexte"/>
+            <w:rStyle w:val="a9"/>
             <w:rFonts w:ascii="Times New Roman" w:hAnsi="Times New Roman" w:cs="Times New Roman"/>
             <w:sz w:val="28"/>
             <w:szCs w:val="28"/>
             <w:lang w:val="en-US"/>
           </w:rPr>
-          <w:t>https://github.com/Elh-Ayoub/RP_Labs/tree</w:t>
-        </w:r>
-        <w:r>
-          <w:rPr>
-            <w:rStyle w:val="Lienhypertexte"/>
-            <w:rFonts w:ascii="Times New Roman" w:hAnsi="Times New Roman" w:cs="Times New Roman"/>
-            <w:sz w:val="28"/>
-            <w:szCs w:val="28"/>
-            <w:lang w:val="en-US"/>
-          </w:rPr>
-          <w:t>/</w:t>
-        </w:r>
-        <w:r>
-          <w:rPr>
-            <w:rStyle w:val="Lienhypertexte"/>
-            <w:rFonts w:ascii="Times New Roman" w:hAnsi="Times New Roman" w:cs="Times New Roman"/>
-            <w:sz w:val="28"/>
-            <w:szCs w:val="28"/>
-            <w:lang w:val="en-US"/>
-          </w:rPr>
-          <w:t>main/Docs</w:t>
+          <w:t>https://github.com/Elh-Ayoub/RP_Labs/tree/main/Docs</w:t>
         </w:r>
       </w:hyperlink>
     </w:p>
@@ -2226,7 +2157,7 @@
       </w:pPr>
     </w:p>
     <w:sectPr>
-      <w:footerReference w:type="default" r:id="rId15"/>
+      <w:footerReference w:type="default" r:id="rId16"/>
       <w:pgSz w:w="12240" w:h="15840"/>
       <w:pgMar w:top="1440" w:right="1440" w:bottom="1440" w:left="1440" w:header="720" w:footer="720" w:gutter="0"/>
       <w:cols w:space="720"/>
@@ -2237,7 +2168,7 @@
 </file>
 
 <file path=word/endnotes.xml><?xml version="1.0" encoding="utf-8"?>
-<w:endnotes xmlns:wpc="http://schemas.microsoft.com/office/word/2010/wordprocessingCanvas" xmlns:mc="http://schemas.openxmlformats.org/markup-compatibility/2006" xmlns:o="urn:schemas-microsoft-com:office:office" xmlns:r="http://schemas.openxmlformats.org/officeDocument/2006/relationships" xmlns:m="http://schemas.openxmlformats.org/officeDocument/2006/math" xmlns:v="urn:schemas-microsoft-com:vml" xmlns:wp14="http://schemas.microsoft.com/office/word/2010/wordprocessingDrawing" xmlns:wp="http://schemas.openxmlformats.org/drawingml/2006/wordprocessingDrawing" xmlns:w10="urn:schemas-microsoft-com:office:word" xmlns:w="http://schemas.openxmlformats.org/wordprocessingml/2006/main" xmlns:w14="http://schemas.microsoft.com/office/word/2010/wordml" xmlns:w15="http://schemas.microsoft.com/office/word/2012/wordml" xmlns:wpg="http://schemas.microsoft.com/office/word/2010/wordprocessingGroup" xmlns:wpi="http://schemas.microsoft.com/office/word/2010/wordprocessingInk" xmlns:wne="http://schemas.microsoft.com/office/word/2006/wordml" xmlns:wps="http://schemas.microsoft.com/office/word/2010/wordprocessingShape" mc:Ignorable="w14 w15 wp14">
+<w:endnotes xmlns:wpc="http://schemas.microsoft.com/office/word/2010/wordprocessingCanvas" xmlns:mc="http://schemas.openxmlformats.org/markup-compatibility/2006" xmlns:o="urn:schemas-microsoft-com:office:office" xmlns:r="http://schemas.openxmlformats.org/officeDocument/2006/relationships" xmlns:m="http://schemas.openxmlformats.org/officeDocument/2006/math" xmlns:v="urn:schemas-microsoft-com:vml" xmlns:wp14="http://schemas.microsoft.com/office/word/2010/wordprocessingDrawing" xmlns:wp="http://schemas.openxmlformats.org/drawingml/2006/wordprocessingDrawing" xmlns:w10="urn:schemas-microsoft-com:office:word" xmlns:w="http://schemas.openxmlformats.org/wordprocessingml/2006/main" xmlns:w14="http://schemas.microsoft.com/office/word/2010/wordml" xmlns:wpg="http://schemas.microsoft.com/office/word/2010/wordprocessingGroup" xmlns:wpi="http://schemas.microsoft.com/office/word/2010/wordprocessingInk" xmlns:wne="http://schemas.microsoft.com/office/word/2006/wordml" xmlns:wps="http://schemas.microsoft.com/office/word/2010/wordprocessingShape" mc:Ignorable="w14 wp14">
   <w:endnote w:type="separator" w:id="-1">
     <w:p>
       <w:r>
@@ -2256,7 +2187,7 @@
 </file>
 
 <file path=word/footer1.xml><?xml version="1.0" encoding="utf-8"?>
-<w:ftr xmlns:wpc="http://schemas.microsoft.com/office/word/2010/wordprocessingCanvas" xmlns:mc="http://schemas.openxmlformats.org/markup-compatibility/2006" xmlns:o="urn:schemas-microsoft-com:office:office" xmlns:r="http://schemas.openxmlformats.org/officeDocument/2006/relationships" xmlns:m="http://schemas.openxmlformats.org/officeDocument/2006/math" xmlns:v="urn:schemas-microsoft-com:vml" xmlns:wp14="http://schemas.microsoft.com/office/word/2010/wordprocessingDrawing" xmlns:wp="http://schemas.openxmlformats.org/drawingml/2006/wordprocessingDrawing" xmlns:w10="urn:schemas-microsoft-com:office:word" xmlns:w="http://schemas.openxmlformats.org/wordprocessingml/2006/main" xmlns:w14="http://schemas.microsoft.com/office/word/2010/wordml" xmlns:w15="http://schemas.microsoft.com/office/word/2012/wordml" xmlns:wpg="http://schemas.microsoft.com/office/word/2010/wordprocessingGroup" xmlns:wpi="http://schemas.microsoft.com/office/word/2010/wordprocessingInk" xmlns:wne="http://schemas.microsoft.com/office/word/2006/wordml" xmlns:wps="http://schemas.microsoft.com/office/word/2010/wordprocessingShape" mc:Ignorable="w14 w15 wp14">
+<w:ftr xmlns:wpc="http://schemas.microsoft.com/office/word/2010/wordprocessingCanvas" xmlns:mc="http://schemas.openxmlformats.org/markup-compatibility/2006" xmlns:o="urn:schemas-microsoft-com:office:office" xmlns:r="http://schemas.openxmlformats.org/officeDocument/2006/relationships" xmlns:m="http://schemas.openxmlformats.org/officeDocument/2006/math" xmlns:v="urn:schemas-microsoft-com:vml" xmlns:wp14="http://schemas.microsoft.com/office/word/2010/wordprocessingDrawing" xmlns:wp="http://schemas.openxmlformats.org/drawingml/2006/wordprocessingDrawing" xmlns:w10="urn:schemas-microsoft-com:office:word" xmlns:w="http://schemas.openxmlformats.org/wordprocessingml/2006/main" xmlns:w14="http://schemas.microsoft.com/office/word/2010/wordml" xmlns:wpg="http://schemas.microsoft.com/office/word/2010/wordprocessingGroup" xmlns:wpi="http://schemas.microsoft.com/office/word/2010/wordprocessingInk" xmlns:wne="http://schemas.microsoft.com/office/word/2006/wordml" xmlns:wps="http://schemas.microsoft.com/office/word/2010/wordprocessingShape" mc:Ignorable="w14 wp14">
   <w:sdt>
     <w:sdtPr>
       <w:id w:val="1066929485"/>
@@ -2265,10 +2196,11 @@
         <w:docPartUnique/>
       </w:docPartObj>
     </w:sdtPr>
+    <w:sdtEndPr/>
     <w:sdtContent>
       <w:p>
         <w:pPr>
-          <w:pStyle w:val="Pieddepage"/>
+          <w:pStyle w:val="a7"/>
           <w:jc w:val="center"/>
         </w:pPr>
         <w:r>
@@ -2285,7 +2217,7 @@
             <w:noProof/>
             <w:lang w:val="fr-FR"/>
           </w:rPr>
-          <w:t>6</w:t>
+          <w:t>7</w:t>
         </w:r>
         <w:r>
           <w:fldChar w:fldCharType="end"/>
@@ -2295,7 +2227,7 @@
   </w:sdt>
   <w:p>
     <w:pPr>
-      <w:pStyle w:val="Pieddepage"/>
+      <w:pStyle w:val="a7"/>
       <w:jc w:val="center"/>
       <w:rPr>
         <w:lang w:val="en-US"/>
@@ -2306,7 +2238,7 @@
 </file>
 
 <file path=word/footnotes.xml><?xml version="1.0" encoding="utf-8"?>
-<w:footnotes xmlns:wpc="http://schemas.microsoft.com/office/word/2010/wordprocessingCanvas" xmlns:mc="http://schemas.openxmlformats.org/markup-compatibility/2006" xmlns:o="urn:schemas-microsoft-com:office:office" xmlns:r="http://schemas.openxmlformats.org/officeDocument/2006/relationships" xmlns:m="http://schemas.openxmlformats.org/officeDocument/2006/math" xmlns:v="urn:schemas-microsoft-com:vml" xmlns:wp14="http://schemas.microsoft.com/office/word/2010/wordprocessingDrawing" xmlns:wp="http://schemas.openxmlformats.org/drawingml/2006/wordprocessingDrawing" xmlns:w10="urn:schemas-microsoft-com:office:word" xmlns:w="http://schemas.openxmlformats.org/wordprocessingml/2006/main" xmlns:w14="http://schemas.microsoft.com/office/word/2010/wordml" xmlns:w15="http://schemas.microsoft.com/office/word/2012/wordml" xmlns:wpg="http://schemas.microsoft.com/office/word/2010/wordprocessingGroup" xmlns:wpi="http://schemas.microsoft.com/office/word/2010/wordprocessingInk" xmlns:wne="http://schemas.microsoft.com/office/word/2006/wordml" xmlns:wps="http://schemas.microsoft.com/office/word/2010/wordprocessingShape" mc:Ignorable="w14 w15 wp14">
+<w:footnotes xmlns:wpc="http://schemas.microsoft.com/office/word/2010/wordprocessingCanvas" xmlns:mc="http://schemas.openxmlformats.org/markup-compatibility/2006" xmlns:o="urn:schemas-microsoft-com:office:office" xmlns:r="http://schemas.openxmlformats.org/officeDocument/2006/relationships" xmlns:m="http://schemas.openxmlformats.org/officeDocument/2006/math" xmlns:v="urn:schemas-microsoft-com:vml" xmlns:wp14="http://schemas.microsoft.com/office/word/2010/wordprocessingDrawing" xmlns:wp="http://schemas.openxmlformats.org/drawingml/2006/wordprocessingDrawing" xmlns:w10="urn:schemas-microsoft-com:office:word" xmlns:w="http://schemas.openxmlformats.org/wordprocessingml/2006/main" xmlns:w14="http://schemas.microsoft.com/office/word/2010/wordml" xmlns:wpg="http://schemas.microsoft.com/office/word/2010/wordprocessingGroup" xmlns:wpi="http://schemas.microsoft.com/office/word/2010/wordprocessingInk" xmlns:wne="http://schemas.microsoft.com/office/word/2006/wordml" xmlns:wps="http://schemas.microsoft.com/office/word/2010/wordprocessingShape" mc:Ignorable="w14 wp14">
   <w:footnote w:type="separator" w:id="-1">
     <w:p>
       <w:r>
@@ -2325,7 +2257,7 @@
 </file>
 
 <file path=word/styles.xml><?xml version="1.0" encoding="utf-8"?>
-<w:styles xmlns:mc="http://schemas.openxmlformats.org/markup-compatibility/2006" xmlns:r="http://schemas.openxmlformats.org/officeDocument/2006/relationships" xmlns:w="http://schemas.openxmlformats.org/wordprocessingml/2006/main" xmlns:w14="http://schemas.microsoft.com/office/word/2010/wordml" xmlns:w15="http://schemas.microsoft.com/office/word/2012/wordml" mc:Ignorable="w14 w15">
+<w:styles xmlns:mc="http://schemas.openxmlformats.org/markup-compatibility/2006" xmlns:r="http://schemas.openxmlformats.org/officeDocument/2006/relationships" xmlns:w="http://schemas.openxmlformats.org/wordprocessingml/2006/main" xmlns:w14="http://schemas.microsoft.com/office/word/2010/wordml" mc:Ignorable="w14">
   <w:docDefaults>
     <w:rPrDefault>
       <w:rPr>
@@ -2341,380 +2273,146 @@
       </w:pPr>
     </w:pPrDefault>
   </w:docDefaults>
-  <w:latentStyles w:defLockedState="0" w:defUIPriority="99" w:defSemiHidden="0" w:defUnhideWhenUsed="0" w:defQFormat="0" w:count="371">
-    <w:lsdException w:name="Normal" w:uiPriority="0" w:qFormat="1"/>
-    <w:lsdException w:name="heading 1" w:uiPriority="9" w:qFormat="1"/>
-    <w:lsdException w:name="heading 2" w:semiHidden="1" w:uiPriority="9" w:unhideWhenUsed="1" w:qFormat="1"/>
-    <w:lsdException w:name="heading 3" w:semiHidden="1" w:uiPriority="9" w:unhideWhenUsed="1" w:qFormat="1"/>
-    <w:lsdException w:name="heading 4" w:semiHidden="1" w:uiPriority="9" w:unhideWhenUsed="1" w:qFormat="1"/>
-    <w:lsdException w:name="heading 5" w:semiHidden="1" w:uiPriority="9" w:unhideWhenUsed="1" w:qFormat="1"/>
-    <w:lsdException w:name="heading 6" w:semiHidden="1" w:uiPriority="9" w:unhideWhenUsed="1" w:qFormat="1"/>
-    <w:lsdException w:name="heading 7" w:semiHidden="1" w:uiPriority="9" w:unhideWhenUsed="1" w:qFormat="1"/>
-    <w:lsdException w:name="heading 8" w:semiHidden="1" w:uiPriority="9" w:unhideWhenUsed="1" w:qFormat="1"/>
-    <w:lsdException w:name="heading 9" w:semiHidden="1" w:uiPriority="9" w:unhideWhenUsed="1" w:qFormat="1"/>
-    <w:lsdException w:name="index 1" w:semiHidden="1" w:unhideWhenUsed="1"/>
-    <w:lsdException w:name="index 2" w:semiHidden="1" w:unhideWhenUsed="1"/>
-    <w:lsdException w:name="index 3" w:semiHidden="1" w:unhideWhenUsed="1"/>
-    <w:lsdException w:name="index 4" w:semiHidden="1" w:unhideWhenUsed="1"/>
-    <w:lsdException w:name="index 5" w:semiHidden="1" w:unhideWhenUsed="1"/>
-    <w:lsdException w:name="index 6" w:semiHidden="1" w:unhideWhenUsed="1"/>
-    <w:lsdException w:name="index 7" w:semiHidden="1" w:unhideWhenUsed="1"/>
-    <w:lsdException w:name="index 8" w:semiHidden="1" w:unhideWhenUsed="1"/>
-    <w:lsdException w:name="index 9" w:semiHidden="1" w:unhideWhenUsed="1"/>
-    <w:lsdException w:name="toc 1" w:semiHidden="1" w:uiPriority="39" w:unhideWhenUsed="1"/>
-    <w:lsdException w:name="toc 2" w:semiHidden="1" w:uiPriority="39" w:unhideWhenUsed="1"/>
-    <w:lsdException w:name="toc 3" w:semiHidden="1" w:uiPriority="39" w:unhideWhenUsed="1"/>
-    <w:lsdException w:name="toc 4" w:semiHidden="1" w:uiPriority="39" w:unhideWhenUsed="1"/>
-    <w:lsdException w:name="toc 5" w:semiHidden="1" w:uiPriority="39" w:unhideWhenUsed="1"/>
-    <w:lsdException w:name="toc 6" w:semiHidden="1" w:uiPriority="39" w:unhideWhenUsed="1"/>
-    <w:lsdException w:name="toc 7" w:semiHidden="1" w:uiPriority="39" w:unhideWhenUsed="1"/>
-    <w:lsdException w:name="toc 8" w:semiHidden="1" w:uiPriority="39" w:unhideWhenUsed="1"/>
-    <w:lsdException w:name="toc 9" w:semiHidden="1" w:uiPriority="39" w:unhideWhenUsed="1"/>
-    <w:lsdException w:name="Normal Indent" w:semiHidden="1" w:unhideWhenUsed="1"/>
-    <w:lsdException w:name="footnote text" w:semiHidden="1" w:unhideWhenUsed="1"/>
-    <w:lsdException w:name="annotation text" w:semiHidden="1" w:unhideWhenUsed="1"/>
-    <w:lsdException w:name="header" w:semiHidden="1" w:unhideWhenUsed="1"/>
-    <w:lsdException w:name="footer" w:semiHidden="1" w:unhideWhenUsed="1"/>
-    <w:lsdException w:name="index heading" w:semiHidden="1" w:unhideWhenUsed="1"/>
-    <w:lsdException w:name="caption" w:semiHidden="1" w:uiPriority="35" w:unhideWhenUsed="1" w:qFormat="1"/>
-    <w:lsdException w:name="table of figures" w:semiHidden="1" w:unhideWhenUsed="1"/>
-    <w:lsdException w:name="envelope address" w:semiHidden="1" w:unhideWhenUsed="1"/>
-    <w:lsdException w:name="envelope return" w:semiHidden="1" w:unhideWhenUsed="1"/>
-    <w:lsdException w:name="footnote reference" w:semiHidden="1" w:unhideWhenUsed="1"/>
-    <w:lsdException w:name="annotation reference" w:semiHidden="1" w:unhideWhenUsed="1"/>
-    <w:lsdException w:name="line number" w:semiHidden="1" w:unhideWhenUsed="1"/>
-    <w:lsdException w:name="page number" w:semiHidden="1" w:unhideWhenUsed="1"/>
-    <w:lsdException w:name="endnote reference" w:semiHidden="1" w:unhideWhenUsed="1"/>
-    <w:lsdException w:name="endnote text" w:semiHidden="1" w:unhideWhenUsed="1"/>
-    <w:lsdException w:name="table of authorities" w:semiHidden="1" w:unhideWhenUsed="1"/>
-    <w:lsdException w:name="macro" w:semiHidden="1" w:unhideWhenUsed="1"/>
-    <w:lsdException w:name="toa heading" w:semiHidden="1" w:unhideWhenUsed="1"/>
-    <w:lsdException w:name="List" w:semiHidden="1" w:unhideWhenUsed="1"/>
-    <w:lsdException w:name="List Bullet" w:semiHidden="1" w:unhideWhenUsed="1"/>
-    <w:lsdException w:name="List Number" w:semiHidden="1" w:unhideWhenUsed="1"/>
-    <w:lsdException w:name="List 2" w:semiHidden="1" w:unhideWhenUsed="1"/>
-    <w:lsdException w:name="List 3" w:semiHidden="1" w:unhideWhenUsed="1"/>
-    <w:lsdException w:name="List 4" w:semiHidden="1" w:unhideWhenUsed="1"/>
-    <w:lsdException w:name="List 5" w:semiHidden="1" w:unhideWhenUsed="1"/>
-    <w:lsdException w:name="List Bullet 2" w:semiHidden="1" w:unhideWhenUsed="1"/>
-    <w:lsdException w:name="List Bullet 3" w:semiHidden="1" w:unhideWhenUsed="1"/>
-    <w:lsdException w:name="List Bullet 4" w:semiHidden="1" w:unhideWhenUsed="1"/>
-    <w:lsdException w:name="List Bullet 5" w:semiHidden="1" w:unhideWhenUsed="1"/>
-    <w:lsdException w:name="List Number 2" w:semiHidden="1" w:unhideWhenUsed="1"/>
-    <w:lsdException w:name="List Number 3" w:semiHidden="1" w:unhideWhenUsed="1"/>
-    <w:lsdException w:name="List Number 4" w:semiHidden="1" w:unhideWhenUsed="1"/>
-    <w:lsdException w:name="List Number 5" w:semiHidden="1" w:unhideWhenUsed="1"/>
-    <w:lsdException w:name="Title" w:uiPriority="10" w:qFormat="1"/>
-    <w:lsdException w:name="Closing" w:semiHidden="1" w:unhideWhenUsed="1"/>
-    <w:lsdException w:name="Signature" w:semiHidden="1" w:unhideWhenUsed="1"/>
-    <w:lsdException w:name="Default Paragraph Font" w:semiHidden="1" w:uiPriority="1" w:unhideWhenUsed="1"/>
-    <w:lsdException w:name="Body Text" w:semiHidden="1" w:unhideWhenUsed="1"/>
-    <w:lsdException w:name="Body Text Indent" w:semiHidden="1" w:unhideWhenUsed="1"/>
-    <w:lsdException w:name="List Continue" w:semiHidden="1" w:unhideWhenUsed="1"/>
-    <w:lsdException w:name="List Continue 2" w:semiHidden="1" w:unhideWhenUsed="1"/>
-    <w:lsdException w:name="List Continue 3" w:semiHidden="1" w:unhideWhenUsed="1"/>
-    <w:lsdException w:name="List Continue 4" w:semiHidden="1" w:unhideWhenUsed="1"/>
-    <w:lsdException w:name="List Continue 5" w:semiHidden="1" w:unhideWhenUsed="1"/>
-    <w:lsdException w:name="Message Header" w:semiHidden="1" w:unhideWhenUsed="1"/>
-    <w:lsdException w:name="Subtitle" w:uiPriority="0" w:qFormat="1"/>
-    <w:lsdException w:name="Salutation" w:semiHidden="1" w:unhideWhenUsed="1"/>
-    <w:lsdException w:name="Date" w:semiHidden="1" w:unhideWhenUsed="1"/>
-    <w:lsdException w:name="Body Text First Indent" w:semiHidden="1" w:unhideWhenUsed="1"/>
-    <w:lsdException w:name="Body Text First Indent 2" w:semiHidden="1" w:unhideWhenUsed="1"/>
-    <w:lsdException w:name="Note Heading" w:semiHidden="1" w:unhideWhenUsed="1"/>
-    <w:lsdException w:name="Body Text 2" w:semiHidden="1" w:unhideWhenUsed="1"/>
-    <w:lsdException w:name="Body Text 3" w:semiHidden="1" w:unhideWhenUsed="1"/>
-    <w:lsdException w:name="Body Text Indent 2" w:semiHidden="1" w:unhideWhenUsed="1"/>
-    <w:lsdException w:name="Body Text Indent 3" w:semiHidden="1" w:unhideWhenUsed="1"/>
-    <w:lsdException w:name="Block Text" w:semiHidden="1" w:unhideWhenUsed="1"/>
-    <w:lsdException w:name="Hyperlink" w:semiHidden="1" w:unhideWhenUsed="1"/>
-    <w:lsdException w:name="FollowedHyperlink" w:semiHidden="1" w:unhideWhenUsed="1"/>
-    <w:lsdException w:name="Strong" w:uiPriority="22" w:qFormat="1"/>
-    <w:lsdException w:name="Emphasis" w:uiPriority="20" w:qFormat="1"/>
-    <w:lsdException w:name="Document Map" w:semiHidden="1" w:unhideWhenUsed="1"/>
-    <w:lsdException w:name="Plain Text" w:semiHidden="1" w:unhideWhenUsed="1"/>
-    <w:lsdException w:name="E-mail Signature" w:semiHidden="1" w:unhideWhenUsed="1"/>
-    <w:lsdException w:name="HTML Top of Form" w:semiHidden="1" w:unhideWhenUsed="1"/>
-    <w:lsdException w:name="HTML Bottom of Form" w:semiHidden="1" w:unhideWhenUsed="1"/>
-    <w:lsdException w:name="Normal (Web)" w:semiHidden="1" w:unhideWhenUsed="1"/>
-    <w:lsdException w:name="HTML Acronym" w:semiHidden="1" w:unhideWhenUsed="1"/>
-    <w:lsdException w:name="HTML Address" w:semiHidden="1" w:unhideWhenUsed="1"/>
-    <w:lsdException w:name="HTML Cite" w:semiHidden="1" w:unhideWhenUsed="1"/>
-    <w:lsdException w:name="HTML Code" w:semiHidden="1" w:unhideWhenUsed="1"/>
-    <w:lsdException w:name="HTML Definition" w:semiHidden="1" w:unhideWhenUsed="1"/>
-    <w:lsdException w:name="HTML Keyboard" w:semiHidden="1" w:unhideWhenUsed="1"/>
-    <w:lsdException w:name="HTML Preformatted" w:semiHidden="1" w:unhideWhenUsed="1"/>
-    <w:lsdException w:name="HTML Sample" w:semiHidden="1" w:unhideWhenUsed="1"/>
-    <w:lsdException w:name="HTML Typewriter" w:semiHidden="1" w:unhideWhenUsed="1"/>
-    <w:lsdException w:name="HTML Variable" w:semiHidden="1" w:unhideWhenUsed="1"/>
-    <w:lsdException w:name="Normal Table" w:semiHidden="1" w:unhideWhenUsed="1"/>
-    <w:lsdException w:name="annotation subject" w:semiHidden="1" w:unhideWhenUsed="1"/>
-    <w:lsdException w:name="No List" w:semiHidden="1" w:unhideWhenUsed="1"/>
-    <w:lsdException w:name="Outline List 1" w:semiHidden="1" w:unhideWhenUsed="1"/>
-    <w:lsdException w:name="Outline List 2" w:semiHidden="1" w:unhideWhenUsed="1"/>
-    <w:lsdException w:name="Outline List 3" w:semiHidden="1" w:unhideWhenUsed="1"/>
-    <w:lsdException w:name="Table Simple 1" w:semiHidden="1" w:unhideWhenUsed="1"/>
-    <w:lsdException w:name="Table Simple 2" w:semiHidden="1" w:unhideWhenUsed="1"/>
-    <w:lsdException w:name="Table Simple 3" w:semiHidden="1" w:unhideWhenUsed="1"/>
-    <w:lsdException w:name="Table Classic 1" w:semiHidden="1" w:unhideWhenUsed="1"/>
-    <w:lsdException w:name="Table Classic 2" w:semiHidden="1" w:unhideWhenUsed="1"/>
-    <w:lsdException w:name="Table Classic 3" w:semiHidden="1" w:unhideWhenUsed="1"/>
-    <w:lsdException w:name="Table Classic 4" w:semiHidden="1" w:unhideWhenUsed="1"/>
-    <w:lsdException w:name="Table Colorful 1" w:semiHidden="1" w:unhideWhenUsed="1"/>
-    <w:lsdException w:name="Table Colorful 2" w:semiHidden="1" w:unhideWhenUsed="1"/>
-    <w:lsdException w:name="Table Colorful 3" w:semiHidden="1" w:unhideWhenUsed="1"/>
-    <w:lsdException w:name="Table Columns 1" w:semiHidden="1" w:unhideWhenUsed="1"/>
-    <w:lsdException w:name="Table Columns 2" w:semiHidden="1" w:unhideWhenUsed="1"/>
-    <w:lsdException w:name="Table Columns 3" w:semiHidden="1" w:unhideWhenUsed="1"/>
-    <w:lsdException w:name="Table Columns 4" w:semiHidden="1" w:unhideWhenUsed="1"/>
-    <w:lsdException w:name="Table Columns 5" w:semiHidden="1" w:unhideWhenUsed="1"/>
-    <w:lsdException w:name="Table Grid 1" w:semiHidden="1" w:unhideWhenUsed="1"/>
-    <w:lsdException w:name="Table Grid 2" w:semiHidden="1" w:unhideWhenUsed="1"/>
-    <w:lsdException w:name="Table Grid 3" w:semiHidden="1" w:unhideWhenUsed="1"/>
-    <w:lsdException w:name="Table Grid 4" w:semiHidden="1" w:unhideWhenUsed="1"/>
-    <w:lsdException w:name="Table Grid 5" w:semiHidden="1" w:unhideWhenUsed="1"/>
-    <w:lsdException w:name="Table Grid 6" w:semiHidden="1" w:unhideWhenUsed="1"/>
-    <w:lsdException w:name="Table Grid 7" w:semiHidden="1" w:unhideWhenUsed="1"/>
-    <w:lsdException w:name="Table Grid 8" w:semiHidden="1" w:unhideWhenUsed="1"/>
-    <w:lsdException w:name="Table List 1" w:semiHidden="1" w:unhideWhenUsed="1"/>
-    <w:lsdException w:name="Table List 2" w:semiHidden="1" w:unhideWhenUsed="1"/>
-    <w:lsdException w:name="Table List 3" w:semiHidden="1" w:unhideWhenUsed="1"/>
-    <w:lsdException w:name="Table List 4" w:semiHidden="1" w:unhideWhenUsed="1"/>
-    <w:lsdException w:name="Table List 5" w:semiHidden="1" w:unhideWhenUsed="1"/>
-    <w:lsdException w:name="Table List 6" w:semiHidden="1" w:unhideWhenUsed="1"/>
-    <w:lsdException w:name="Table List 7" w:semiHidden="1" w:unhideWhenUsed="1"/>
-    <w:lsdException w:name="Table List 8" w:semiHidden="1" w:unhideWhenUsed="1"/>
-    <w:lsdException w:name="Table 3D effects 1" w:semiHidden="1" w:unhideWhenUsed="1"/>
-    <w:lsdException w:name="Table 3D effects 2" w:semiHidden="1" w:unhideWhenUsed="1"/>
-    <w:lsdException w:name="Table 3D effects 3" w:semiHidden="1" w:unhideWhenUsed="1"/>
-    <w:lsdException w:name="Table Contemporary" w:semiHidden="1" w:unhideWhenUsed="1"/>
-    <w:lsdException w:name="Table Elegant" w:semiHidden="1" w:unhideWhenUsed="1"/>
-    <w:lsdException w:name="Table Professional" w:semiHidden="1" w:unhideWhenUsed="1"/>
-    <w:lsdException w:name="Table Subtle 1" w:semiHidden="1" w:unhideWhenUsed="1"/>
-    <w:lsdException w:name="Table Subtle 2" w:semiHidden="1" w:unhideWhenUsed="1"/>
-    <w:lsdException w:name="Table Web 1" w:semiHidden="1" w:unhideWhenUsed="1"/>
-    <w:lsdException w:name="Table Web 2" w:semiHidden="1" w:unhideWhenUsed="1"/>
-    <w:lsdException w:name="Table Web 3" w:semiHidden="1" w:unhideWhenUsed="1"/>
-    <w:lsdException w:name="Balloon Text" w:semiHidden="1" w:unhideWhenUsed="1"/>
-    <w:lsdException w:name="Table Grid" w:uiPriority="39"/>
-    <w:lsdException w:name="Table Theme" w:semiHidden="1" w:unhideWhenUsed="1"/>
-    <w:lsdException w:name="Placeholder Text" w:semiHidden="1"/>
-    <w:lsdException w:name="No Spacing" w:uiPriority="1" w:qFormat="1"/>
-    <w:lsdException w:name="Light Shading" w:uiPriority="60"/>
-    <w:lsdException w:name="Light List" w:uiPriority="61"/>
-    <w:lsdException w:name="Light Grid" w:uiPriority="62"/>
-    <w:lsdException w:name="Medium Shading 1" w:uiPriority="63"/>
-    <w:lsdException w:name="Medium Shading 2" w:uiPriority="64"/>
-    <w:lsdException w:name="Medium List 1" w:uiPriority="65"/>
-    <w:lsdException w:name="Medium List 2" w:uiPriority="66"/>
-    <w:lsdException w:name="Medium Grid 1" w:uiPriority="67"/>
-    <w:lsdException w:name="Medium Grid 2" w:uiPriority="68"/>
-    <w:lsdException w:name="Medium Grid 3" w:uiPriority="69"/>
-    <w:lsdException w:name="Dark List" w:uiPriority="70"/>
-    <w:lsdException w:name="Colorful Shading" w:uiPriority="71"/>
-    <w:lsdException w:name="Colorful List" w:uiPriority="72"/>
-    <w:lsdException w:name="Colorful Grid" w:uiPriority="73"/>
-    <w:lsdException w:name="Light Shading Accent 1" w:uiPriority="60"/>
-    <w:lsdException w:name="Light List Accent 1" w:uiPriority="61"/>
-    <w:lsdException w:name="Light Grid Accent 1" w:uiPriority="62"/>
-    <w:lsdException w:name="Medium Shading 1 Accent 1" w:uiPriority="63"/>
-    <w:lsdException w:name="Medium Shading 2 Accent 1" w:uiPriority="64"/>
-    <w:lsdException w:name="Medium List 1 Accent 1" w:uiPriority="65"/>
-    <w:lsdException w:name="Revision" w:semiHidden="1"/>
-    <w:lsdException w:name="List Paragraph" w:uiPriority="34" w:qFormat="1"/>
-    <w:lsdException w:name="Quote" w:uiPriority="29" w:qFormat="1"/>
-    <w:lsdException w:name="Intense Quote" w:uiPriority="30" w:qFormat="1"/>
-    <w:lsdException w:name="Medium List 2 Accent 1" w:uiPriority="66"/>
-    <w:lsdException w:name="Medium Grid 1 Accent 1" w:uiPriority="67"/>
-    <w:lsdException w:name="Medium Grid 2 Accent 1" w:uiPriority="68"/>
-    <w:lsdException w:name="Medium Grid 3 Accent 1" w:uiPriority="69"/>
-    <w:lsdException w:name="Dark List Accent 1" w:uiPriority="70"/>
-    <w:lsdException w:name="Colorful Shading Accent 1" w:uiPriority="71"/>
-    <w:lsdException w:name="Colorful List Accent 1" w:uiPriority="72"/>
-    <w:lsdException w:name="Colorful Grid Accent 1" w:uiPriority="73"/>
-    <w:lsdException w:name="Light Shading Accent 2" w:uiPriority="60"/>
-    <w:lsdException w:name="Light List Accent 2" w:uiPriority="61"/>
-    <w:lsdException w:name="Light Grid Accent 2" w:uiPriority="62"/>
-    <w:lsdException w:name="Medium Shading 1 Accent 2" w:uiPriority="63"/>
-    <w:lsdException w:name="Medium Shading 2 Accent 2" w:uiPriority="64"/>
-    <w:lsdException w:name="Medium List 1 Accent 2" w:uiPriority="65"/>
-    <w:lsdException w:name="Medium List 2 Accent 2" w:uiPriority="66"/>
-    <w:lsdException w:name="Medium Grid 1 Accent 2" w:uiPriority="67"/>
-    <w:lsdException w:name="Medium Grid 2 Accent 2" w:uiPriority="68"/>
-    <w:lsdException w:name="Medium Grid 3 Accent 2" w:uiPriority="69"/>
-    <w:lsdException w:name="Dark List Accent 2" w:uiPriority="70"/>
-    <w:lsdException w:name="Colorful Shading Accent 2" w:uiPriority="71"/>
-    <w:lsdException w:name="Colorful List Accent 2" w:uiPriority="72"/>
-    <w:lsdException w:name="Colorful Grid Accent 2" w:uiPriority="73"/>
-    <w:lsdException w:name="Light Shading Accent 3" w:uiPriority="60"/>
-    <w:lsdException w:name="Light List Accent 3" w:uiPriority="61"/>
-    <w:lsdException w:name="Light Grid Accent 3" w:uiPriority="62"/>
-    <w:lsdException w:name="Medium Shading 1 Accent 3" w:uiPriority="63"/>
-    <w:lsdException w:name="Medium Shading 2 Accent 3" w:uiPriority="64"/>
-    <w:lsdException w:name="Medium List 1 Accent 3" w:uiPriority="65"/>
-    <w:lsdException w:name="Medium List 2 Accent 3" w:uiPriority="66"/>
-    <w:lsdException w:name="Medium Grid 1 Accent 3" w:uiPriority="67"/>
-    <w:lsdException w:name="Medium Grid 2 Accent 3" w:uiPriority="68"/>
-    <w:lsdException w:name="Medium Grid 3 Accent 3" w:uiPriority="69"/>
-    <w:lsdException w:name="Dark List Accent 3" w:uiPriority="70"/>
-    <w:lsdException w:name="Colorful Shading Accent 3" w:uiPriority="71"/>
-    <w:lsdException w:name="Colorful List Accent 3" w:uiPriority="72"/>
-    <w:lsdException w:name="Colorful Grid Accent 3" w:uiPriority="73"/>
-    <w:lsdException w:name="Light Shading Accent 4" w:uiPriority="60"/>
-    <w:lsdException w:name="Light List Accent 4" w:uiPriority="61"/>
-    <w:lsdException w:name="Light Grid Accent 4" w:uiPriority="62"/>
-    <w:lsdException w:name="Medium Shading 1 Accent 4" w:uiPriority="63"/>
-    <w:lsdException w:name="Medium Shading 2 Accent 4" w:uiPriority="64"/>
-    <w:lsdException w:name="Medium List 1 Accent 4" w:uiPriority="65"/>
-    <w:lsdException w:name="Medium List 2 Accent 4" w:uiPriority="66"/>
-    <w:lsdException w:name="Medium Grid 1 Accent 4" w:uiPriority="67"/>
-    <w:lsdException w:name="Medium Grid 2 Accent 4" w:uiPriority="68"/>
-    <w:lsdException w:name="Medium Grid 3 Accent 4" w:uiPriority="69"/>
-    <w:lsdException w:name="Dark List Accent 4" w:uiPriority="70"/>
-    <w:lsdException w:name="Colorful Shading Accent 4" w:uiPriority="71"/>
-    <w:lsdException w:name="Colorful List Accent 4" w:uiPriority="72"/>
-    <w:lsdException w:name="Colorful Grid Accent 4" w:uiPriority="73"/>
-    <w:lsdException w:name="Light Shading Accent 5" w:uiPriority="60"/>
-    <w:lsdException w:name="Light List Accent 5" w:uiPriority="61"/>
-    <w:lsdException w:name="Light Grid Accent 5" w:uiPriority="62"/>
-    <w:lsdException w:name="Medium Shading 1 Accent 5" w:uiPriority="63"/>
-    <w:lsdException w:name="Medium Shading 2 Accent 5" w:uiPriority="64"/>
-    <w:lsdException w:name="Medium List 1 Accent 5" w:uiPriority="65"/>
-    <w:lsdException w:name="Medium List 2 Accent 5" w:uiPriority="66"/>
-    <w:lsdException w:name="Medium Grid 1 Accent 5" w:uiPriority="67"/>
-    <w:lsdException w:name="Medium Grid 2 Accent 5" w:uiPriority="68"/>
-    <w:lsdException w:name="Medium Grid 3 Accent 5" w:uiPriority="69"/>
-    <w:lsdException w:name="Dark List Accent 5" w:uiPriority="70"/>
-    <w:lsdException w:name="Colorful Shading Accent 5" w:uiPriority="71"/>
-    <w:lsdException w:name="Colorful List Accent 5" w:uiPriority="72"/>
-    <w:lsdException w:name="Colorful Grid Accent 5" w:uiPriority="73"/>
-    <w:lsdException w:name="Light Shading Accent 6" w:uiPriority="60"/>
-    <w:lsdException w:name="Light List Accent 6" w:uiPriority="61"/>
-    <w:lsdException w:name="Light Grid Accent 6" w:uiPriority="62"/>
-    <w:lsdException w:name="Medium Shading 1 Accent 6" w:uiPriority="63"/>
-    <w:lsdException w:name="Medium Shading 2 Accent 6" w:uiPriority="64"/>
-    <w:lsdException w:name="Medium List 1 Accent 6" w:uiPriority="65"/>
-    <w:lsdException w:name="Medium List 2 Accent 6" w:uiPriority="66"/>
-    <w:lsdException w:name="Medium Grid 1 Accent 6" w:uiPriority="67"/>
-    <w:lsdException w:name="Medium Grid 2 Accent 6" w:uiPriority="68"/>
-    <w:lsdException w:name="Medium Grid 3 Accent 6" w:uiPriority="69"/>
-    <w:lsdException w:name="Dark List Accent 6" w:uiPriority="70"/>
-    <w:lsdException w:name="Colorful Shading Accent 6" w:uiPriority="71"/>
-    <w:lsdException w:name="Colorful List Accent 6" w:uiPriority="72"/>
-    <w:lsdException w:name="Colorful Grid Accent 6" w:uiPriority="73"/>
-    <w:lsdException w:name="Subtle Emphasis" w:uiPriority="19" w:qFormat="1"/>
-    <w:lsdException w:name="Intense Emphasis" w:uiPriority="21" w:qFormat="1"/>
-    <w:lsdException w:name="Subtle Reference" w:uiPriority="31" w:qFormat="1"/>
-    <w:lsdException w:name="Intense Reference" w:uiPriority="32" w:qFormat="1"/>
-    <w:lsdException w:name="Book Title" w:uiPriority="33" w:qFormat="1"/>
-    <w:lsdException w:name="Bibliography" w:semiHidden="1" w:uiPriority="37" w:unhideWhenUsed="1"/>
-    <w:lsdException w:name="TOC Heading" w:semiHidden="1" w:uiPriority="39" w:unhideWhenUsed="1" w:qFormat="1"/>
-    <w:lsdException w:name="Plain Table 1" w:uiPriority="41"/>
-    <w:lsdException w:name="Plain Table 2" w:uiPriority="42"/>
-    <w:lsdException w:name="Plain Table 3" w:uiPriority="43"/>
-    <w:lsdException w:name="Plain Table 4" w:uiPriority="44"/>
-    <w:lsdException w:name="Plain Table 5" w:uiPriority="45"/>
-    <w:lsdException w:name="Grid Table Light" w:uiPriority="40"/>
-    <w:lsdException w:name="Grid Table 1 Light" w:uiPriority="46"/>
-    <w:lsdException w:name="Grid Table 2" w:uiPriority="47"/>
-    <w:lsdException w:name="Grid Table 3" w:uiPriority="48"/>
-    <w:lsdException w:name="Grid Table 4" w:uiPriority="49"/>
-    <w:lsdException w:name="Grid Table 5 Dark" w:uiPriority="50"/>
-    <w:lsdException w:name="Grid Table 6 Colorful" w:uiPriority="51"/>
-    <w:lsdException w:name="Grid Table 7 Colorful" w:uiPriority="52"/>
-    <w:lsdException w:name="Grid Table 1 Light Accent 1" w:uiPriority="46"/>
-    <w:lsdException w:name="Grid Table 2 Accent 1" w:uiPriority="47"/>
-    <w:lsdException w:name="Grid Table 3 Accent 1" w:uiPriority="48"/>
-    <w:lsdException w:name="Grid Table 4 Accent 1" w:uiPriority="49"/>
-    <w:lsdException w:name="Grid Table 5 Dark Accent 1" w:uiPriority="50"/>
-    <w:lsdException w:name="Grid Table 6 Colorful Accent 1" w:uiPriority="51"/>
-    <w:lsdException w:name="Grid Table 7 Colorful Accent 1" w:uiPriority="52"/>
-    <w:lsdException w:name="Grid Table 1 Light Accent 2" w:uiPriority="46"/>
-    <w:lsdException w:name="Grid Table 2 Accent 2" w:uiPriority="47"/>
-    <w:lsdException w:name="Grid Table 3 Accent 2" w:uiPriority="48"/>
-    <w:lsdException w:name="Grid Table 4 Accent 2" w:uiPriority="49"/>
-    <w:lsdException w:name="Grid Table 5 Dark Accent 2" w:uiPriority="50"/>
-    <w:lsdException w:name="Grid Table 6 Colorful Accent 2" w:uiPriority="51"/>
-    <w:lsdException w:name="Grid Table 7 Colorful Accent 2" w:uiPriority="52"/>
-    <w:lsdException w:name="Grid Table 1 Light Accent 3" w:uiPriority="46"/>
-    <w:lsdException w:name="Grid Table 2 Accent 3" w:uiPriority="47"/>
-    <w:lsdException w:name="Grid Table 3 Accent 3" w:uiPriority="48"/>
-    <w:lsdException w:name="Grid Table 4 Accent 3" w:uiPriority="49"/>
-    <w:lsdException w:name="Grid Table 5 Dark Accent 3" w:uiPriority="50"/>
-    <w:lsdException w:name="Grid Table 6 Colorful Accent 3" w:uiPriority="51"/>
-    <w:lsdException w:name="Grid Table 7 Colorful Accent 3" w:uiPriority="52"/>
-    <w:lsdException w:name="Grid Table 1 Light Accent 4" w:uiPriority="46"/>
-    <w:lsdException w:name="Grid Table 2 Accent 4" w:uiPriority="47"/>
-    <w:lsdException w:name="Grid Table 3 Accent 4" w:uiPriority="48"/>
-    <w:lsdException w:name="Grid Table 4 Accent 4" w:uiPriority="49"/>
-    <w:lsdException w:name="Grid Table 5 Dark Accent 4" w:uiPriority="50"/>
-    <w:lsdException w:name="Grid Table 6 Colorful Accent 4" w:uiPriority="51"/>
-    <w:lsdException w:name="Grid Table 7 Colorful Accent 4" w:uiPriority="52"/>
-    <w:lsdException w:name="Grid Table 1 Light Accent 5" w:uiPriority="46"/>
-    <w:lsdException w:name="Grid Table 2 Accent 5" w:uiPriority="47"/>
-    <w:lsdException w:name="Grid Table 3 Accent 5" w:uiPriority="48"/>
-    <w:lsdException w:name="Grid Table 4 Accent 5" w:uiPriority="49"/>
-    <w:lsdException w:name="Grid Table 5 Dark Accent 5" w:uiPriority="50"/>
-    <w:lsdException w:name="Grid Table 6 Colorful Accent 5" w:uiPriority="51"/>
-    <w:lsdException w:name="Grid Table 7 Colorful Accent 5" w:uiPriority="52"/>
-    <w:lsdException w:name="Grid Table 1 Light Accent 6" w:uiPriority="46"/>
-    <w:lsdException w:name="Grid Table 2 Accent 6" w:uiPriority="47"/>
-    <w:lsdException w:name="Grid Table 3 Accent 6" w:uiPriority="48"/>
-    <w:lsdException w:name="Grid Table 4 Accent 6" w:uiPriority="49"/>
-    <w:lsdException w:name="Grid Table 5 Dark Accent 6" w:uiPriority="50"/>
-    <w:lsdException w:name="Grid Table 6 Colorful Accent 6" w:uiPriority="51"/>
-    <w:lsdException w:name="Grid Table 7 Colorful Accent 6" w:uiPriority="52"/>
-    <w:lsdException w:name="List Table 1 Light" w:uiPriority="46"/>
-    <w:lsdException w:name="List Table 2" w:uiPriority="47"/>
-    <w:lsdException w:name="List Table 3" w:uiPriority="48"/>
-    <w:lsdException w:name="List Table 4" w:uiPriority="49"/>
-    <w:lsdException w:name="List Table 5 Dark" w:uiPriority="50"/>
-    <w:lsdException w:name="List Table 6 Colorful" w:uiPriority="51"/>
-    <w:lsdException w:name="List Table 7 Colorful" w:uiPriority="52"/>
-    <w:lsdException w:name="List Table 1 Light Accent 1" w:uiPriority="46"/>
-    <w:lsdException w:name="List Table 2 Accent 1" w:uiPriority="47"/>
-    <w:lsdException w:name="List Table 3 Accent 1" w:uiPriority="48"/>
-    <w:lsdException w:name="List Table 4 Accent 1" w:uiPriority="49"/>
-    <w:lsdException w:name="List Table 5 Dark Accent 1" w:uiPriority="50"/>
-    <w:lsdException w:name="List Table 6 Colorful Accent 1" w:uiPriority="51"/>
-    <w:lsdException w:name="List Table 7 Colorful Accent 1" w:uiPriority="52"/>
-    <w:lsdException w:name="List Table 1 Light Accent 2" w:uiPriority="46"/>
-    <w:lsdException w:name="List Table 2 Accent 2" w:uiPriority="47"/>
-    <w:lsdException w:name="List Table 3 Accent 2" w:uiPriority="48"/>
-    <w:lsdException w:name="List Table 4 Accent 2" w:uiPriority="49"/>
-    <w:lsdException w:name="List Table 5 Dark Accent 2" w:uiPriority="50"/>
-    <w:lsdException w:name="List Table 6 Colorful Accent 2" w:uiPriority="51"/>
-    <w:lsdException w:name="List Table 7 Colorful Accent 2" w:uiPriority="52"/>
-    <w:lsdException w:name="List Table 1 Light Accent 3" w:uiPriority="46"/>
-    <w:lsdException w:name="List Table 2 Accent 3" w:uiPriority="47"/>
-    <w:lsdException w:name="List Table 3 Accent 3" w:uiPriority="48"/>
-    <w:lsdException w:name="List Table 4 Accent 3" w:uiPriority="49"/>
-    <w:lsdException w:name="List Table 5 Dark Accent 3" w:uiPriority="50"/>
-    <w:lsdException w:name="List Table 6 Colorful Accent 3" w:uiPriority="51"/>
-    <w:lsdException w:name="List Table 7 Colorful Accent 3" w:uiPriority="52"/>
-    <w:lsdException w:name="List Table 1 Light Accent 4" w:uiPriority="46"/>
-    <w:lsdException w:name="List Table 2 Accent 4" w:uiPriority="47"/>
-    <w:lsdException w:name="List Table 3 Accent 4" w:uiPriority="48"/>
-    <w:lsdException w:name="List Table 4 Accent 4" w:uiPriority="49"/>
-    <w:lsdException w:name="List Table 5 Dark Accent 4" w:uiPriority="50"/>
-    <w:lsdException w:name="List Table 6 Colorful Accent 4" w:uiPriority="51"/>
-    <w:lsdException w:name="List Table 7 Colorful Accent 4" w:uiPriority="52"/>
-    <w:lsdException w:name="List Table 1 Light Accent 5" w:uiPriority="46"/>
-    <w:lsdException w:name="List Table 2 Accent 5" w:uiPriority="47"/>
-    <w:lsdException w:name="List Table 3 Accent 5" w:uiPriority="48"/>
-    <w:lsdException w:name="List Table 4 Accent 5" w:uiPriority="49"/>
-    <w:lsdException w:name="List Table 5 Dark Accent 5" w:uiPriority="50"/>
-    <w:lsdException w:name="List Table 6 Colorful Accent 5" w:uiPriority="51"/>
-    <w:lsdException w:name="List Table 7 Colorful Accent 5" w:uiPriority="52"/>
-    <w:lsdException w:name="List Table 1 Light Accent 6" w:uiPriority="46"/>
-    <w:lsdException w:name="List Table 2 Accent 6" w:uiPriority="47"/>
-    <w:lsdException w:name="List Table 3 Accent 6" w:uiPriority="48"/>
-    <w:lsdException w:name="List Table 4 Accent 6" w:uiPriority="49"/>
-    <w:lsdException w:name="List Table 5 Dark Accent 6" w:uiPriority="50"/>
-    <w:lsdException w:name="List Table 6 Colorful Accent 6" w:uiPriority="51"/>
-    <w:lsdException w:name="List Table 7 Colorful Accent 6" w:uiPriority="52"/>
+  <w:latentStyles w:defLockedState="0" w:defUIPriority="99" w:defSemiHidden="1" w:defUnhideWhenUsed="1" w:defQFormat="0" w:count="267">
+    <w:lsdException w:name="Normal" w:semiHidden="0" w:uiPriority="0" w:unhideWhenUsed="0" w:qFormat="1"/>
+    <w:lsdException w:name="heading 1" w:semiHidden="0" w:uiPriority="9" w:unhideWhenUsed="0" w:qFormat="1"/>
+    <w:lsdException w:name="heading 2" w:uiPriority="9" w:qFormat="1"/>
+    <w:lsdException w:name="heading 3" w:uiPriority="9" w:qFormat="1"/>
+    <w:lsdException w:name="heading 4" w:uiPriority="9" w:qFormat="1"/>
+    <w:lsdException w:name="heading 5" w:uiPriority="9" w:qFormat="1"/>
+    <w:lsdException w:name="heading 6" w:uiPriority="9" w:qFormat="1"/>
+    <w:lsdException w:name="heading 7" w:uiPriority="9" w:qFormat="1"/>
+    <w:lsdException w:name="heading 8" w:uiPriority="9" w:qFormat="1"/>
+    <w:lsdException w:name="heading 9" w:uiPriority="9" w:qFormat="1"/>
+    <w:lsdException w:name="toc 1" w:uiPriority="39"/>
+    <w:lsdException w:name="toc 2" w:uiPriority="39"/>
+    <w:lsdException w:name="toc 3" w:uiPriority="39"/>
+    <w:lsdException w:name="toc 4" w:uiPriority="39"/>
+    <w:lsdException w:name="toc 5" w:uiPriority="39"/>
+    <w:lsdException w:name="toc 6" w:uiPriority="39"/>
+    <w:lsdException w:name="toc 7" w:uiPriority="39"/>
+    <w:lsdException w:name="toc 8" w:uiPriority="39"/>
+    <w:lsdException w:name="toc 9" w:uiPriority="39"/>
+    <w:lsdException w:name="caption" w:uiPriority="35" w:qFormat="1"/>
+    <w:lsdException w:name="Title" w:semiHidden="0" w:uiPriority="10" w:unhideWhenUsed="0" w:qFormat="1"/>
+    <w:lsdException w:name="Default Paragraph Font" w:uiPriority="1"/>
+    <w:lsdException w:name="Subtitle" w:semiHidden="0" w:uiPriority="0" w:unhideWhenUsed="0" w:qFormat="1"/>
+    <w:lsdException w:name="Strong" w:semiHidden="0" w:uiPriority="22" w:unhideWhenUsed="0" w:qFormat="1"/>
+    <w:lsdException w:name="Emphasis" w:semiHidden="0" w:uiPriority="20" w:unhideWhenUsed="0" w:qFormat="1"/>
+    <w:lsdException w:name="Table Grid" w:semiHidden="0" w:uiPriority="39" w:unhideWhenUsed="0"/>
+    <w:lsdException w:name="Placeholder Text" w:unhideWhenUsed="0"/>
+    <w:lsdException w:name="No Spacing" w:semiHidden="0" w:uiPriority="1" w:unhideWhenUsed="0" w:qFormat="1"/>
+    <w:lsdException w:name="Light Shading" w:semiHidden="0" w:uiPriority="60" w:unhideWhenUsed="0"/>
+    <w:lsdException w:name="Light List" w:semiHidden="0" w:uiPriority="61" w:unhideWhenUsed="0"/>
+    <w:lsdException w:name="Light Grid" w:semiHidden="0" w:uiPriority="62" w:unhideWhenUsed="0"/>
+    <w:lsdException w:name="Medium Shading 1" w:semiHidden="0" w:uiPriority="63" w:unhideWhenUsed="0"/>
+    <w:lsdException w:name="Medium Shading 2" w:semiHidden="0" w:uiPriority="64" w:unhideWhenUsed="0"/>
+    <w:lsdException w:name="Medium List 1" w:semiHidden="0" w:uiPriority="65" w:unhideWhenUsed="0"/>
+    <w:lsdException w:name="Medium List 2" w:semiHidden="0" w:uiPriority="66" w:unhideWhenUsed="0"/>
+    <w:lsdException w:name="Medium Grid 1" w:semiHidden="0" w:uiPriority="67" w:unhideWhenUsed="0"/>
+    <w:lsdException w:name="Medium Grid 2" w:semiHidden="0" w:uiPriority="68" w:unhideWhenUsed="0"/>
+    <w:lsdException w:name="Medium Grid 3" w:semiHidden="0" w:uiPriority="69" w:unhideWhenUsed="0"/>
+    <w:lsdException w:name="Dark List" w:semiHidden="0" w:uiPriority="70" w:unhideWhenUsed="0"/>
+    <w:lsdException w:name="Colorful Shading" w:semiHidden="0" w:uiPriority="71" w:unhideWhenUsed="0"/>
+    <w:lsdException w:name="Colorful List" w:semiHidden="0" w:uiPriority="72" w:unhideWhenUsed="0"/>
+    <w:lsdException w:name="Colorful Grid" w:semiHidden="0" w:uiPriority="73" w:unhideWhenUsed="0"/>
+    <w:lsdException w:name="Light Shading Accent 1" w:semiHidden="0" w:uiPriority="60" w:unhideWhenUsed="0"/>
+    <w:lsdException w:name="Light List Accent 1" w:semiHidden="0" w:uiPriority="61" w:unhideWhenUsed="0"/>
+    <w:lsdException w:name="Light Grid Accent 1" w:semiHidden="0" w:uiPriority="62" w:unhideWhenUsed="0"/>
+    <w:lsdException w:name="Medium Shading 1 Accent 1" w:semiHidden="0" w:uiPriority="63" w:unhideWhenUsed="0"/>
+    <w:lsdException w:name="Medium Shading 2 Accent 1" w:semiHidden="0" w:uiPriority="64" w:unhideWhenUsed="0"/>
+    <w:lsdException w:name="Medium List 1 Accent 1" w:semiHidden="0" w:uiPriority="65" w:unhideWhenUsed="0"/>
+    <w:lsdException w:name="Revision" w:unhideWhenUsed="0"/>
+    <w:lsdException w:name="List Paragraph" w:semiHidden="0" w:uiPriority="34" w:unhideWhenUsed="0" w:qFormat="1"/>
+    <w:lsdException w:name="Quote" w:semiHidden="0" w:uiPriority="29" w:unhideWhenUsed="0" w:qFormat="1"/>
+    <w:lsdException w:name="Intense Quote" w:semiHidden="0" w:uiPriority="30" w:unhideWhenUsed="0" w:qFormat="1"/>
+    <w:lsdException w:name="Medium List 2 Accent 1" w:semiHidden="0" w:uiPriority="66" w:unhideWhenUsed="0"/>
+    <w:lsdException w:name="Medium Grid 1 Accent 1" w:semiHidden="0" w:uiPriority="67" w:unhideWhenUsed="0"/>
+    <w:lsdException w:name="Medium Grid 2 Accent 1" w:semiHidden="0" w:uiPriority="68" w:unhideWhenUsed="0"/>
+    <w:lsdException w:name="Medium Grid 3 Accent 1" w:semiHidden="0" w:uiPriority="69" w:unhideWhenUsed="0"/>
+    <w:lsdException w:name="Dark List Accent 1" w:semiHidden="0" w:uiPriority="70" w:unhideWhenUsed="0"/>
+    <w:lsdException w:name="Colorful Shading Accent 1" w:semiHidden="0" w:uiPriority="71" w:unhideWhenUsed="0"/>
+    <w:lsdException w:name="Colorful List Accent 1" w:semiHidden="0" w:uiPriority="72" w:unhideWhenUsed="0"/>
+    <w:lsdException w:name="Colorful Grid Accent 1" w:semiHidden="0" w:uiPriority="73" w:unhideWhenUsed="0"/>
+    <w:lsdException w:name="Light Shading Accent 2" w:semiHidden="0" w:uiPriority="60" w:unhideWhenUsed="0"/>
+    <w:lsdException w:name="Light List Accent 2" w:semiHidden="0" w:uiPriority="61" w:unhideWhenUsed="0"/>
+    <w:lsdException w:name="Light Grid Accent 2" w:semiHidden="0" w:uiPriority="62" w:unhideWhenUsed="0"/>
+    <w:lsdException w:name="Medium Shading 1 Accent 2" w:semiHidden="0" w:uiPriority="63" w:unhideWhenUsed="0"/>
+    <w:lsdException w:name="Medium Shading 2 Accent 2" w:semiHidden="0" w:uiPriority="64" w:unhideWhenUsed="0"/>
+    <w:lsdException w:name="Medium List 1 Accent 2" w:semiHidden="0" w:uiPriority="65" w:unhideWhenUsed="0"/>
+    <w:lsdException w:name="Medium List 2 Accent 2" w:semiHidden="0" w:uiPriority="66" w:unhideWhenUsed="0"/>
+    <w:lsdException w:name="Medium Grid 1 Accent 2" w:semiHidden="0" w:uiPriority="67" w:unhideWhenUsed="0"/>
+    <w:lsdException w:name="Medium Grid 2 Accent 2" w:semiHidden="0" w:uiPriority="68" w:unhideWhenUsed="0"/>
+    <w:lsdException w:name="Medium Grid 3 Accent 2" w:semiHidden="0" w:uiPriority="69" w:unhideWhenUsed="0"/>
+    <w:lsdException w:name="Dark List Accent 2" w:semiHidden="0" w:uiPriority="70" w:unhideWhenUsed="0"/>
+    <w:lsdException w:name="Colorful Shading Accent 2" w:semiHidden="0" w:uiPriority="71" w:unhideWhenUsed="0"/>
+    <w:lsdException w:name="Colorful List Accent 2" w:semiHidden="0" w:uiPriority="72" w:unhideWhenUsed="0"/>
+    <w:lsdException w:name="Colorful Grid Accent 2" w:semiHidden="0" w:uiPriority="73" w:unhideWhenUsed="0"/>
+    <w:lsdException w:name="Light Shading Accent 3" w:semiHidden="0" w:uiPriority="60" w:unhideWhenUsed="0"/>
+    <w:lsdException w:name="Light List Accent 3" w:semiHidden="0" w:uiPriority="61" w:unhideWhenUsed="0"/>
+    <w:lsdException w:name="Light Grid Accent 3" w:semiHidden="0" w:uiPriority="62" w:unhideWhenUsed="0"/>
+    <w:lsdException w:name="Medium Shading 1 Accent 3" w:semiHidden="0" w:uiPriority="63" w:unhideWhenUsed="0"/>
+    <w:lsdException w:name="Medium Shading 2 Accent 3" w:semiHidden="0" w:uiPriority="64" w:unhideWhenUsed="0"/>
+    <w:lsdException w:name="Medium List 1 Accent 3" w:semiHidden="0" w:uiPriority="65" w:unhideWhenUsed="0"/>
+    <w:lsdException w:name="Medium List 2 Accent 3" w:semiHidden="0" w:uiPriority="66" w:unhideWhenUsed="0"/>
+    <w:lsdException w:name="Medium Grid 1 Accent 3" w:semiHidden="0" w:uiPriority="67" w:unhideWhenUsed="0"/>
+    <w:lsdException w:name="Medium Grid 2 Accent 3" w:semiHidden="0" w:uiPriority="68" w:unhideWhenUsed="0"/>
+    <w:lsdException w:name="Medium Grid 3 Accent 3" w:semiHidden="0" w:uiPriority="69" w:unhideWhenUsed="0"/>
+    <w:lsdException w:name="Dark List Accent 3" w:semiHidden="0" w:uiPriority="70" w:unhideWhenUsed="0"/>
+    <w:lsdException w:name="Colorful Shading Accent 3" w:semiHidden="0" w:uiPriority="71" w:unhideWhenUsed="0"/>
+    <w:lsdException w:name="Colorful List Accent 3" w:semiHidden="0" w:uiPriority="72" w:unhideWhenUsed="0"/>
+    <w:lsdException w:name="Colorful Grid Accent 3" w:semiHidden="0" w:uiPriority="73" w:unhideWhenUsed="0"/>
+    <w:lsdException w:name="Light Shading Accent 4" w:semiHidden="0" w:uiPriority="60" w:unhideWhenUsed="0"/>
+    <w:lsdException w:name="Light List Accent 4" w:semiHidden="0" w:uiPriority="61" w:unhideWhenUsed="0"/>
+    <w:lsdException w:name="Light Grid Accent 4" w:semiHidden="0" w:uiPriority="62" w:unhideWhenUsed="0"/>
+    <w:lsdException w:name="Medium Shading 1 Accent 4" w:semiHidden="0" w:uiPriority="63" w:unhideWhenUsed="0"/>
+    <w:lsdException w:name="Medium Shading 2 Accent 4" w:semiHidden="0" w:uiPriority="64" w:unhideWhenUsed="0"/>
+    <w:lsdException w:name="Medium List 1 Accent 4" w:semiHidden="0" w:uiPriority="65" w:unhideWhenUsed="0"/>
+    <w:lsdException w:name="Medium List 2 Accent 4" w:semiHidden="0" w:uiPriority="66" w:unhideWhenUsed="0"/>
+    <w:lsdException w:name="Medium Grid 1 Accent 4" w:semiHidden="0" w:uiPriority="67" w:unhideWhenUsed="0"/>
+    <w:lsdException w:name="Medium Grid 2 Accent 4" w:semiHidden="0" w:uiPriority="68" w:unhideWhenUsed="0"/>
+    <w:lsdException w:name="Medium Grid 3 Accent 4" w:semiHidden="0" w:uiPriority="69" w:unhideWhenUsed="0"/>
+    <w:lsdException w:name="Dark List Accent 4" w:semiHidden="0" w:uiPriority="70" w:unhideWhenUsed="0"/>
+    <w:lsdException w:name="Colorful Shading Accent 4" w:semiHidden="0" w:uiPriority="71" w:unhideWhenUsed="0"/>
+    <w:lsdException w:name="Colorful List Accent 4" w:semiHidden="0" w:uiPriority="72" w:unhideWhenUsed="0"/>
+    <w:lsdException w:name="Colorful Grid Accent 4" w:semiHidden="0" w:uiPriority="73" w:unhideWhenUsed="0"/>
+    <w:lsdException w:name="Light Shading Accent 5" w:semiHidden="0" w:uiPriority="60" w:unhideWhenUsed="0"/>
+    <w:lsdException w:name="Light List Accent 5" w:semiHidden="0" w:uiPriority="61" w:unhideWhenUsed="0"/>
+    <w:lsdException w:name="Light Grid Accent 5" w:semiHidden="0" w:uiPriority="62" w:unhideWhenUsed="0"/>
+    <w:lsdException w:name="Medium Shading 1 Accent 5" w:semiHidden="0" w:uiPriority="63" w:unhideWhenUsed="0"/>
+    <w:lsdException w:name="Medium Shading 2 Accent 5" w:semiHidden="0" w:uiPriority="64" w:unhideWhenUsed="0"/>
+    <w:lsdException w:name="Medium List 1 Accent 5" w:semiHidden="0" w:uiPriority="65" w:unhideWhenUsed="0"/>
+    <w:lsdException w:name="Medium List 2 Accent 5" w:semiHidden="0" w:uiPriority="66" w:unhideWhenUsed="0"/>
+    <w:lsdException w:name="Medium Grid 1 Accent 5" w:semiHidden="0" w:uiPriority="67" w:unhideWhenUsed="0"/>
+    <w:lsdException w:name="Medium Grid 2 Accent 5" w:semiHidden="0" w:uiPriority="68" w:unhideWhenUsed="0"/>
+    <w:lsdException w:name="Medium Grid 3 Accent 5" w:semiHidden="0" w:uiPriority="69" w:unhideWhenUsed="0"/>
+    <w:lsdException w:name="Dark List Accent 5" w:semiHidden="0" w:uiPriority="70" w:unhideWhenUsed="0"/>
+    <w:lsdException w:name="Colorful Shading Accent 5" w:semiHidden="0" w:uiPriority="71" w:unhideWhenUsed="0"/>
+    <w:lsdException w:name="Colorful List Accent 5" w:semiHidden="0" w:uiPriority="72" w:unhideWhenUsed="0"/>
+    <w:lsdException w:name="Colorful Grid Accent 5" w:semiHidden="0" w:uiPriority="73" w:unhideWhenUsed="0"/>
+    <w:lsdException w:name="Light Shading Accent 6" w:semiHidden="0" w:uiPriority="60" w:unhideWhenUsed="0"/>
+    <w:lsdException w:name="Light List Accent 6" w:semiHidden="0" w:uiPriority="61" w:unhideWhenUsed="0"/>
+    <w:lsdException w:name="Light Grid Accent 6" w:semiHidden="0" w:uiPriority="62" w:unhideWhenUsed="0"/>
+    <w:lsdException w:name="Medium Shading 1 Accent 6" w:semiHidden="0" w:uiPriority="63" w:unhideWhenUsed="0"/>
+    <w:lsdException w:name="Medium Shading 2 Accent 6" w:semiHidden="0" w:uiPriority="64" w:unhideWhenUsed="0"/>
+    <w:lsdException w:name="Medium List 1 Accent 6" w:semiHidden="0" w:uiPriority="65" w:unhideWhenUsed="0"/>
+    <w:lsdException w:name="Medium List 2 Accent 6" w:semiHidden="0" w:uiPriority="66" w:unhideWhenUsed="0"/>
+    <w:lsdException w:name="Medium Grid 1 Accent 6" w:semiHidden="0" w:uiPriority="67" w:unhideWhenUsed="0"/>
+    <w:lsdException w:name="Medium Grid 2 Accent 6" w:semiHidden="0" w:uiPriority="68" w:unhideWhenUsed="0"/>
+    <w:lsdException w:name="Medium Grid 3 Accent 6" w:semiHidden="0" w:uiPriority="69" w:unhideWhenUsed="0"/>
+    <w:lsdException w:name="Dark List Accent 6" w:semiHidden="0" w:uiPriority="70" w:unhideWhenUsed="0"/>
+    <w:lsdException w:name="Colorful Shading Accent 6" w:semiHidden="0" w:uiPriority="71" w:unhideWhenUsed="0"/>
+    <w:lsdException w:name="Colorful List Accent 6" w:semiHidden="0" w:uiPriority="72" w:unhideWhenUsed="0"/>
+    <w:lsdException w:name="Colorful Grid Accent 6" w:semiHidden="0" w:uiPriority="73" w:unhideWhenUsed="0"/>
+    <w:lsdException w:name="Subtle Emphasis" w:semiHidden="0" w:uiPriority="19" w:unhideWhenUsed="0" w:qFormat="1"/>
+    <w:lsdException w:name="Intense Emphasis" w:semiHidden="0" w:uiPriority="21" w:unhideWhenUsed="0" w:qFormat="1"/>
+    <w:lsdException w:name="Subtle Reference" w:semiHidden="0" w:uiPriority="31" w:unhideWhenUsed="0" w:qFormat="1"/>
+    <w:lsdException w:name="Intense Reference" w:semiHidden="0" w:uiPriority="32" w:unhideWhenUsed="0" w:qFormat="1"/>
+    <w:lsdException w:name="Book Title" w:semiHidden="0" w:uiPriority="33" w:unhideWhenUsed="0" w:qFormat="1"/>
+    <w:lsdException w:name="Bibliography" w:uiPriority="37"/>
+    <w:lsdException w:name="TOC Heading" w:uiPriority="39" w:qFormat="1"/>
   </w:latentStyles>
-  <w:style w:type="paragraph" w:default="1" w:styleId="Normal">
+  <w:style w:type="paragraph" w:default="1" w:styleId="a">
     <w:name w:val="Normal"/>
     <w:qFormat/>
     <w:rsid w:val="00AA6279"/>
@@ -2728,13 +2426,13 @@
       <w:lang w:val="ru-RU" w:eastAsia="ru-RU"/>
     </w:rPr>
   </w:style>
-  <w:style w:type="character" w:default="1" w:styleId="Policepardfaut">
+  <w:style w:type="character" w:default="1" w:styleId="a0">
     <w:name w:val="Default Paragraph Font"/>
     <w:uiPriority w:val="1"/>
     <w:semiHidden/>
     <w:unhideWhenUsed/>
   </w:style>
-  <w:style w:type="table" w:default="1" w:styleId="TableauNormal">
+  <w:style w:type="table" w:default="1" w:styleId="a1">
     <w:name w:val="Normal Table"/>
     <w:uiPriority w:val="99"/>
     <w:semiHidden/>
@@ -2749,16 +2447,16 @@
       </w:tblCellMar>
     </w:tblPr>
   </w:style>
-  <w:style w:type="numbering" w:default="1" w:styleId="Aucuneliste">
+  <w:style w:type="numbering" w:default="1" w:styleId="a2">
     <w:name w:val="No List"/>
     <w:uiPriority w:val="99"/>
     <w:semiHidden/>
     <w:unhideWhenUsed/>
   </w:style>
-  <w:style w:type="paragraph" w:styleId="Sous-titre">
+  <w:style w:type="paragraph" w:styleId="a3">
     <w:name w:val="Subtitle"/>
-    <w:basedOn w:val="Normal"/>
-    <w:link w:val="Sous-titreCar"/>
+    <w:basedOn w:val="a"/>
+    <w:link w:val="a4"/>
     <w:qFormat/>
     <w:rsid w:val="00AA6279"/>
     <w:pPr>
@@ -2768,10 +2466,10 @@
       <w:sz w:val="28"/>
     </w:rPr>
   </w:style>
-  <w:style w:type="character" w:customStyle="1" w:styleId="Sous-titreCar">
-    <w:name w:val="Sous-titre Car"/>
-    <w:basedOn w:val="Policepardfaut"/>
-    <w:link w:val="Sous-titre"/>
+  <w:style w:type="character" w:customStyle="1" w:styleId="a4">
+    <w:name w:val="Подзаголовок Знак"/>
+    <w:basedOn w:val="a0"/>
+    <w:link w:val="a3"/>
     <w:rsid w:val="00AA6279"/>
     <w:rPr>
       <w:rFonts w:ascii="Times New Roman" w:eastAsia="Times New Roman" w:hAnsi="Times New Roman" w:cs="Times New Roman"/>
@@ -2797,10 +2495,10 @@
       <w:lang w:val="ru-RU" w:eastAsia="zh-CN" w:bidi="hi-IN"/>
     </w:rPr>
   </w:style>
-  <w:style w:type="paragraph" w:styleId="En-tte">
+  <w:style w:type="paragraph" w:styleId="a5">
     <w:name w:val="header"/>
-    <w:basedOn w:val="Normal"/>
-    <w:link w:val="En-tteCar"/>
+    <w:basedOn w:val="a"/>
+    <w:link w:val="a6"/>
     <w:uiPriority w:val="99"/>
     <w:unhideWhenUsed/>
     <w:rsid w:val="00AA6279"/>
@@ -2811,10 +2509,10 @@
       </w:tabs>
     </w:pPr>
   </w:style>
-  <w:style w:type="character" w:customStyle="1" w:styleId="En-tteCar">
-    <w:name w:val="En-tête Car"/>
-    <w:basedOn w:val="Policepardfaut"/>
-    <w:link w:val="En-tte"/>
+  <w:style w:type="character" w:customStyle="1" w:styleId="a6">
+    <w:name w:val="Верхний колонтитул Знак"/>
+    <w:basedOn w:val="a0"/>
+    <w:link w:val="a5"/>
     <w:uiPriority w:val="99"/>
     <w:rsid w:val="00AA6279"/>
     <w:rPr>
@@ -2824,10 +2522,10 @@
       <w:lang w:val="ru-RU" w:eastAsia="ru-RU"/>
     </w:rPr>
   </w:style>
-  <w:style w:type="paragraph" w:styleId="Pieddepage">
+  <w:style w:type="paragraph" w:styleId="a7">
     <w:name w:val="footer"/>
-    <w:basedOn w:val="Normal"/>
-    <w:link w:val="PieddepageCar"/>
+    <w:basedOn w:val="a"/>
+    <w:link w:val="a8"/>
     <w:uiPriority w:val="99"/>
     <w:unhideWhenUsed/>
     <w:rsid w:val="00AA6279"/>
@@ -2838,10 +2536,10 @@
       </w:tabs>
     </w:pPr>
   </w:style>
-  <w:style w:type="character" w:customStyle="1" w:styleId="PieddepageCar">
-    <w:name w:val="Pied de page Car"/>
-    <w:basedOn w:val="Policepardfaut"/>
-    <w:link w:val="Pieddepage"/>
+  <w:style w:type="character" w:customStyle="1" w:styleId="a8">
+    <w:name w:val="Нижний колонтитул Знак"/>
+    <w:basedOn w:val="a0"/>
+    <w:link w:val="a7"/>
     <w:uiPriority w:val="99"/>
     <w:rsid w:val="00AA6279"/>
     <w:rPr>
@@ -2851,9 +2549,9 @@
       <w:lang w:val="ru-RU" w:eastAsia="ru-RU"/>
     </w:rPr>
   </w:style>
-  <w:style w:type="character" w:styleId="Lienhypertexte">
+  <w:style w:type="character" w:styleId="a9">
     <w:name w:val="Hyperlink"/>
-    <w:basedOn w:val="Policepardfaut"/>
+    <w:basedOn w:val="a0"/>
     <w:uiPriority w:val="99"/>
     <w:unhideWhenUsed/>
     <w:rsid w:val="003E3720"/>
@@ -2862,9 +2560,9 @@
       <w:u w:val="single"/>
     </w:rPr>
   </w:style>
-  <w:style w:type="character" w:styleId="Lienhypertextesuivivisit">
+  <w:style w:type="character" w:styleId="aa">
     <w:name w:val="FollowedHyperlink"/>
-    <w:basedOn w:val="Policepardfaut"/>
+    <w:basedOn w:val="a0"/>
     <w:uiPriority w:val="99"/>
     <w:semiHidden/>
     <w:unhideWhenUsed/>
@@ -2872,6 +2570,381 @@
     <w:rPr>
       <w:color w:val="954F72" w:themeColor="followedHyperlink"/>
       <w:u w:val="single"/>
+    </w:rPr>
+  </w:style>
+  <w:style w:type="paragraph" w:styleId="ab">
+    <w:name w:val="Balloon Text"/>
+    <w:basedOn w:val="a"/>
+    <w:link w:val="ac"/>
+    <w:uiPriority w:val="99"/>
+    <w:semiHidden/>
+    <w:unhideWhenUsed/>
+    <w:rsid w:val="00BF224C"/>
+    <w:rPr>
+      <w:rFonts w:ascii="Tahoma" w:hAnsi="Tahoma" w:cs="Tahoma"/>
+      <w:sz w:val="16"/>
+      <w:szCs w:val="16"/>
+    </w:rPr>
+  </w:style>
+  <w:style w:type="character" w:customStyle="1" w:styleId="ac">
+    <w:name w:val="Текст выноски Знак"/>
+    <w:basedOn w:val="a0"/>
+    <w:link w:val="ab"/>
+    <w:uiPriority w:val="99"/>
+    <w:semiHidden/>
+    <w:rsid w:val="00BF224C"/>
+    <w:rPr>
+      <w:rFonts w:ascii="Tahoma" w:eastAsia="Times New Roman" w:hAnsi="Tahoma" w:cs="Tahoma"/>
+      <w:sz w:val="16"/>
+      <w:szCs w:val="16"/>
+      <w:lang w:val="ru-RU" w:eastAsia="ru-RU"/>
+    </w:rPr>
+  </w:style>
+</w:styles>
+</file>
+
+<file path=word/stylesWithEffects.xml><?xml version="1.0" encoding="utf-8"?>
+<w:styles xmlns:wpc="http://schemas.microsoft.com/office/word/2010/wordprocessingCanvas" xmlns:mc="http://schemas.openxmlformats.org/markup-compatibility/2006" xmlns:o="urn:schemas-microsoft-com:office:office" xmlns:r="http://schemas.openxmlformats.org/officeDocument/2006/relationships" xmlns:m="http://schemas.openxmlformats.org/officeDocument/2006/math" xmlns:v="urn:schemas-microsoft-com:vml" xmlns:wp14="http://schemas.microsoft.com/office/word/2010/wordprocessingDrawing" xmlns:wp="http://schemas.openxmlformats.org/drawingml/2006/wordprocessingDrawing" xmlns:w10="urn:schemas-microsoft-com:office:word" xmlns:w="http://schemas.openxmlformats.org/wordprocessingml/2006/main" xmlns:w14="http://schemas.microsoft.com/office/word/2010/wordml" xmlns:wpg="http://schemas.microsoft.com/office/word/2010/wordprocessingGroup" xmlns:wpi="http://schemas.microsoft.com/office/word/2010/wordprocessingInk" xmlns:wne="http://schemas.microsoft.com/office/word/2006/wordml" xmlns:wps="http://schemas.microsoft.com/office/word/2010/wordprocessingShape" mc:Ignorable="w14 wp14">
+  <w:docDefaults>
+    <w:rPrDefault>
+      <w:rPr>
+        <w:rFonts w:asciiTheme="minorHAnsi" w:eastAsiaTheme="minorHAnsi" w:hAnsiTheme="minorHAnsi" w:cstheme="minorBidi"/>
+        <w:sz w:val="22"/>
+        <w:szCs w:val="22"/>
+        <w:lang w:val="en-US" w:eastAsia="en-US" w:bidi="ar-SA"/>
+      </w:rPr>
+    </w:rPrDefault>
+    <w:pPrDefault>
+      <w:pPr>
+        <w:spacing w:after="160" w:line="259" w:lineRule="auto"/>
+      </w:pPr>
+    </w:pPrDefault>
+  </w:docDefaults>
+  <w:latentStyles w:defLockedState="0" w:defUIPriority="99" w:defSemiHidden="1" w:defUnhideWhenUsed="1" w:defQFormat="0" w:count="267">
+    <w:lsdException w:name="Normal" w:semiHidden="0" w:uiPriority="0" w:unhideWhenUsed="0" w:qFormat="1"/>
+    <w:lsdException w:name="heading 1" w:semiHidden="0" w:uiPriority="9" w:unhideWhenUsed="0" w:qFormat="1"/>
+    <w:lsdException w:name="heading 2" w:uiPriority="9" w:qFormat="1"/>
+    <w:lsdException w:name="heading 3" w:uiPriority="9" w:qFormat="1"/>
+    <w:lsdException w:name="heading 4" w:uiPriority="9" w:qFormat="1"/>
+    <w:lsdException w:name="heading 5" w:uiPriority="9" w:qFormat="1"/>
+    <w:lsdException w:name="heading 6" w:uiPriority="9" w:qFormat="1"/>
+    <w:lsdException w:name="heading 7" w:uiPriority="9" w:qFormat="1"/>
+    <w:lsdException w:name="heading 8" w:uiPriority="9" w:qFormat="1"/>
+    <w:lsdException w:name="heading 9" w:uiPriority="9" w:qFormat="1"/>
+    <w:lsdException w:name="toc 1" w:uiPriority="39"/>
+    <w:lsdException w:name="toc 2" w:uiPriority="39"/>
+    <w:lsdException w:name="toc 3" w:uiPriority="39"/>
+    <w:lsdException w:name="toc 4" w:uiPriority="39"/>
+    <w:lsdException w:name="toc 5" w:uiPriority="39"/>
+    <w:lsdException w:name="toc 6" w:uiPriority="39"/>
+    <w:lsdException w:name="toc 7" w:uiPriority="39"/>
+    <w:lsdException w:name="toc 8" w:uiPriority="39"/>
+    <w:lsdException w:name="toc 9" w:uiPriority="39"/>
+    <w:lsdException w:name="caption" w:uiPriority="35" w:qFormat="1"/>
+    <w:lsdException w:name="Title" w:semiHidden="0" w:uiPriority="10" w:unhideWhenUsed="0" w:qFormat="1"/>
+    <w:lsdException w:name="Default Paragraph Font" w:uiPriority="1"/>
+    <w:lsdException w:name="Subtitle" w:semiHidden="0" w:uiPriority="0" w:unhideWhenUsed="0" w:qFormat="1"/>
+    <w:lsdException w:name="Strong" w:semiHidden="0" w:uiPriority="22" w:unhideWhenUsed="0" w:qFormat="1"/>
+    <w:lsdException w:name="Emphasis" w:semiHidden="0" w:uiPriority="20" w:unhideWhenUsed="0" w:qFormat="1"/>
+    <w:lsdException w:name="Table Grid" w:semiHidden="0" w:uiPriority="39" w:unhideWhenUsed="0"/>
+    <w:lsdException w:name="Placeholder Text" w:unhideWhenUsed="0"/>
+    <w:lsdException w:name="No Spacing" w:semiHidden="0" w:uiPriority="1" w:unhideWhenUsed="0" w:qFormat="1"/>
+    <w:lsdException w:name="Light Shading" w:semiHidden="0" w:uiPriority="60" w:unhideWhenUsed="0"/>
+    <w:lsdException w:name="Light List" w:semiHidden="0" w:uiPriority="61" w:unhideWhenUsed="0"/>
+    <w:lsdException w:name="Light Grid" w:semiHidden="0" w:uiPriority="62" w:unhideWhenUsed="0"/>
+    <w:lsdException w:name="Medium Shading 1" w:semiHidden="0" w:uiPriority="63" w:unhideWhenUsed="0"/>
+    <w:lsdException w:name="Medium Shading 2" w:semiHidden="0" w:uiPriority="64" w:unhideWhenUsed="0"/>
+    <w:lsdException w:name="Medium List 1" w:semiHidden="0" w:uiPriority="65" w:unhideWhenUsed="0"/>
+    <w:lsdException w:name="Medium List 2" w:semiHidden="0" w:uiPriority="66" w:unhideWhenUsed="0"/>
+    <w:lsdException w:name="Medium Grid 1" w:semiHidden="0" w:uiPriority="67" w:unhideWhenUsed="0"/>
+    <w:lsdException w:name="Medium Grid 2" w:semiHidden="0" w:uiPriority="68" w:unhideWhenUsed="0"/>
+    <w:lsdException w:name="Medium Grid 3" w:semiHidden="0" w:uiPriority="69" w:unhideWhenUsed="0"/>
+    <w:lsdException w:name="Dark List" w:semiHidden="0" w:uiPriority="70" w:unhideWhenUsed="0"/>
+    <w:lsdException w:name="Colorful Shading" w:semiHidden="0" w:uiPriority="71" w:unhideWhenUsed="0"/>
+    <w:lsdException w:name="Colorful List" w:semiHidden="0" w:uiPriority="72" w:unhideWhenUsed="0"/>
+    <w:lsdException w:name="Colorful Grid" w:semiHidden="0" w:uiPriority="73" w:unhideWhenUsed="0"/>
+    <w:lsdException w:name="Light Shading Accent 1" w:semiHidden="0" w:uiPriority="60" w:unhideWhenUsed="0"/>
+    <w:lsdException w:name="Light List Accent 1" w:semiHidden="0" w:uiPriority="61" w:unhideWhenUsed="0"/>
+    <w:lsdException w:name="Light Grid Accent 1" w:semiHidden="0" w:uiPriority="62" w:unhideWhenUsed="0"/>
+    <w:lsdException w:name="Medium Shading 1 Accent 1" w:semiHidden="0" w:uiPriority="63" w:unhideWhenUsed="0"/>
+    <w:lsdException w:name="Medium Shading 2 Accent 1" w:semiHidden="0" w:uiPriority="64" w:unhideWhenUsed="0"/>
+    <w:lsdException w:name="Medium List 1 Accent 1" w:semiHidden="0" w:uiPriority="65" w:unhideWhenUsed="0"/>
+    <w:lsdException w:name="Revision" w:unhideWhenUsed="0"/>
+    <w:lsdException w:name="List Paragraph" w:semiHidden="0" w:uiPriority="34" w:unhideWhenUsed="0" w:qFormat="1"/>
+    <w:lsdException w:name="Quote" w:semiHidden="0" w:uiPriority="29" w:unhideWhenUsed="0" w:qFormat="1"/>
+    <w:lsdException w:name="Intense Quote" w:semiHidden="0" w:uiPriority="30" w:unhideWhenUsed="0" w:qFormat="1"/>
+    <w:lsdException w:name="Medium List 2 Accent 1" w:semiHidden="0" w:uiPriority="66" w:unhideWhenUsed="0"/>
+    <w:lsdException w:name="Medium Grid 1 Accent 1" w:semiHidden="0" w:uiPriority="67" w:unhideWhenUsed="0"/>
+    <w:lsdException w:name="Medium Grid 2 Accent 1" w:semiHidden="0" w:uiPriority="68" w:unhideWhenUsed="0"/>
+    <w:lsdException w:name="Medium Grid 3 Accent 1" w:semiHidden="0" w:uiPriority="69" w:unhideWhenUsed="0"/>
+    <w:lsdException w:name="Dark List Accent 1" w:semiHidden="0" w:uiPriority="70" w:unhideWhenUsed="0"/>
+    <w:lsdException w:name="Colorful Shading Accent 1" w:semiHidden="0" w:uiPriority="71" w:unhideWhenUsed="0"/>
+    <w:lsdException w:name="Colorful List Accent 1" w:semiHidden="0" w:uiPriority="72" w:unhideWhenUsed="0"/>
+    <w:lsdException w:name="Colorful Grid Accent 1" w:semiHidden="0" w:uiPriority="73" w:unhideWhenUsed="0"/>
+    <w:lsdException w:name="Light Shading Accent 2" w:semiHidden="0" w:uiPriority="60" w:unhideWhenUsed="0"/>
+    <w:lsdException w:name="Light List Accent 2" w:semiHidden="0" w:uiPriority="61" w:unhideWhenUsed="0"/>
+    <w:lsdException w:name="Light Grid Accent 2" w:semiHidden="0" w:uiPriority="62" w:unhideWhenUsed="0"/>
+    <w:lsdException w:name="Medium Shading 1 Accent 2" w:semiHidden="0" w:uiPriority="63" w:unhideWhenUsed="0"/>
+    <w:lsdException w:name="Medium Shading 2 Accent 2" w:semiHidden="0" w:uiPriority="64" w:unhideWhenUsed="0"/>
+    <w:lsdException w:name="Medium List 1 Accent 2" w:semiHidden="0" w:uiPriority="65" w:unhideWhenUsed="0"/>
+    <w:lsdException w:name="Medium List 2 Accent 2" w:semiHidden="0" w:uiPriority="66" w:unhideWhenUsed="0"/>
+    <w:lsdException w:name="Medium Grid 1 Accent 2" w:semiHidden="0" w:uiPriority="67" w:unhideWhenUsed="0"/>
+    <w:lsdException w:name="Medium Grid 2 Accent 2" w:semiHidden="0" w:uiPriority="68" w:unhideWhenUsed="0"/>
+    <w:lsdException w:name="Medium Grid 3 Accent 2" w:semiHidden="0" w:uiPriority="69" w:unhideWhenUsed="0"/>
+    <w:lsdException w:name="Dark List Accent 2" w:semiHidden="0" w:uiPriority="70" w:unhideWhenUsed="0"/>
+    <w:lsdException w:name="Colorful Shading Accent 2" w:semiHidden="0" w:uiPriority="71" w:unhideWhenUsed="0"/>
+    <w:lsdException w:name="Colorful List Accent 2" w:semiHidden="0" w:uiPriority="72" w:unhideWhenUsed="0"/>
+    <w:lsdException w:name="Colorful Grid Accent 2" w:semiHidden="0" w:uiPriority="73" w:unhideWhenUsed="0"/>
+    <w:lsdException w:name="Light Shading Accent 3" w:semiHidden="0" w:uiPriority="60" w:unhideWhenUsed="0"/>
+    <w:lsdException w:name="Light List Accent 3" w:semiHidden="0" w:uiPriority="61" w:unhideWhenUsed="0"/>
+    <w:lsdException w:name="Light Grid Accent 3" w:semiHidden="0" w:uiPriority="62" w:unhideWhenUsed="0"/>
+    <w:lsdException w:name="Medium Shading 1 Accent 3" w:semiHidden="0" w:uiPriority="63" w:unhideWhenUsed="0"/>
+    <w:lsdException w:name="Medium Shading 2 Accent 3" w:semiHidden="0" w:uiPriority="64" w:unhideWhenUsed="0"/>
+    <w:lsdException w:name="Medium List 1 Accent 3" w:semiHidden="0" w:uiPriority="65" w:unhideWhenUsed="0"/>
+    <w:lsdException w:name="Medium List 2 Accent 3" w:semiHidden="0" w:uiPriority="66" w:unhideWhenUsed="0"/>
+    <w:lsdException w:name="Medium Grid 1 Accent 3" w:semiHidden="0" w:uiPriority="67" w:unhideWhenUsed="0"/>
+    <w:lsdException w:name="Medium Grid 2 Accent 3" w:semiHidden="0" w:uiPriority="68" w:unhideWhenUsed="0"/>
+    <w:lsdException w:name="Medium Grid 3 Accent 3" w:semiHidden="0" w:uiPriority="69" w:unhideWhenUsed="0"/>
+    <w:lsdException w:name="Dark List Accent 3" w:semiHidden="0" w:uiPriority="70" w:unhideWhenUsed="0"/>
+    <w:lsdException w:name="Colorful Shading Accent 3" w:semiHidden="0" w:uiPriority="71" w:unhideWhenUsed="0"/>
+    <w:lsdException w:name="Colorful List Accent 3" w:semiHidden="0" w:uiPriority="72" w:unhideWhenUsed="0"/>
+    <w:lsdException w:name="Colorful Grid Accent 3" w:semiHidden="0" w:uiPriority="73" w:unhideWhenUsed="0"/>
+    <w:lsdException w:name="Light Shading Accent 4" w:semiHidden="0" w:uiPriority="60" w:unhideWhenUsed="0"/>
+    <w:lsdException w:name="Light List Accent 4" w:semiHidden="0" w:uiPriority="61" w:unhideWhenUsed="0"/>
+    <w:lsdException w:name="Light Grid Accent 4" w:semiHidden="0" w:uiPriority="62" w:unhideWhenUsed="0"/>
+    <w:lsdException w:name="Medium Shading 1 Accent 4" w:semiHidden="0" w:uiPriority="63" w:unhideWhenUsed="0"/>
+    <w:lsdException w:name="Medium Shading 2 Accent 4" w:semiHidden="0" w:uiPriority="64" w:unhideWhenUsed="0"/>
+    <w:lsdException w:name="Medium List 1 Accent 4" w:semiHidden="0" w:uiPriority="65" w:unhideWhenUsed="0"/>
+    <w:lsdException w:name="Medium List 2 Accent 4" w:semiHidden="0" w:uiPriority="66" w:unhideWhenUsed="0"/>
+    <w:lsdException w:name="Medium Grid 1 Accent 4" w:semiHidden="0" w:uiPriority="67" w:unhideWhenUsed="0"/>
+    <w:lsdException w:name="Medium Grid 2 Accent 4" w:semiHidden="0" w:uiPriority="68" w:unhideWhenUsed="0"/>
+    <w:lsdException w:name="Medium Grid 3 Accent 4" w:semiHidden="0" w:uiPriority="69" w:unhideWhenUsed="0"/>
+    <w:lsdException w:name="Dark List Accent 4" w:semiHidden="0" w:uiPriority="70" w:unhideWhenUsed="0"/>
+    <w:lsdException w:name="Colorful Shading Accent 4" w:semiHidden="0" w:uiPriority="71" w:unhideWhenUsed="0"/>
+    <w:lsdException w:name="Colorful List Accent 4" w:semiHidden="0" w:uiPriority="72" w:unhideWhenUsed="0"/>
+    <w:lsdException w:name="Colorful Grid Accent 4" w:semiHidden="0" w:uiPriority="73" w:unhideWhenUsed="0"/>
+    <w:lsdException w:name="Light Shading Accent 5" w:semiHidden="0" w:uiPriority="60" w:unhideWhenUsed="0"/>
+    <w:lsdException w:name="Light List Accent 5" w:semiHidden="0" w:uiPriority="61" w:unhideWhenUsed="0"/>
+    <w:lsdException w:name="Light Grid Accent 5" w:semiHidden="0" w:uiPriority="62" w:unhideWhenUsed="0"/>
+    <w:lsdException w:name="Medium Shading 1 Accent 5" w:semiHidden="0" w:uiPriority="63" w:unhideWhenUsed="0"/>
+    <w:lsdException w:name="Medium Shading 2 Accent 5" w:semiHidden="0" w:uiPriority="64" w:unhideWhenUsed="0"/>
+    <w:lsdException w:name="Medium List 1 Accent 5" w:semiHidden="0" w:uiPriority="65" w:unhideWhenUsed="0"/>
+    <w:lsdException w:name="Medium List 2 Accent 5" w:semiHidden="0" w:uiPriority="66" w:unhideWhenUsed="0"/>
+    <w:lsdException w:name="Medium Grid 1 Accent 5" w:semiHidden="0" w:uiPriority="67" w:unhideWhenUsed="0"/>
+    <w:lsdException w:name="Medium Grid 2 Accent 5" w:semiHidden="0" w:uiPriority="68" w:unhideWhenUsed="0"/>
+    <w:lsdException w:name="Medium Grid 3 Accent 5" w:semiHidden="0" w:uiPriority="69" w:unhideWhenUsed="0"/>
+    <w:lsdException w:name="Dark List Accent 5" w:semiHidden="0" w:uiPriority="70" w:unhideWhenUsed="0"/>
+    <w:lsdException w:name="Colorful Shading Accent 5" w:semiHidden="0" w:uiPriority="71" w:unhideWhenUsed="0"/>
+    <w:lsdException w:name="Colorful List Accent 5" w:semiHidden="0" w:uiPriority="72" w:unhideWhenUsed="0"/>
+    <w:lsdException w:name="Colorful Grid Accent 5" w:semiHidden="0" w:uiPriority="73" w:unhideWhenUsed="0"/>
+    <w:lsdException w:name="Light Shading Accent 6" w:semiHidden="0" w:uiPriority="60" w:unhideWhenUsed="0"/>
+    <w:lsdException w:name="Light List Accent 6" w:semiHidden="0" w:uiPriority="61" w:unhideWhenUsed="0"/>
+    <w:lsdException w:name="Light Grid Accent 6" w:semiHidden="0" w:uiPriority="62" w:unhideWhenUsed="0"/>
+    <w:lsdException w:name="Medium Shading 1 Accent 6" w:semiHidden="0" w:uiPriority="63" w:unhideWhenUsed="0"/>
+    <w:lsdException w:name="Medium Shading 2 Accent 6" w:semiHidden="0" w:uiPriority="64" w:unhideWhenUsed="0"/>
+    <w:lsdException w:name="Medium List 1 Accent 6" w:semiHidden="0" w:uiPriority="65" w:unhideWhenUsed="0"/>
+    <w:lsdException w:name="Medium List 2 Accent 6" w:semiHidden="0" w:uiPriority="66" w:unhideWhenUsed="0"/>
+    <w:lsdException w:name="Medium Grid 1 Accent 6" w:semiHidden="0" w:uiPriority="67" w:unhideWhenUsed="0"/>
+    <w:lsdException w:name="Medium Grid 2 Accent 6" w:semiHidden="0" w:uiPriority="68" w:unhideWhenUsed="0"/>
+    <w:lsdException w:name="Medium Grid 3 Accent 6" w:semiHidden="0" w:uiPriority="69" w:unhideWhenUsed="0"/>
+    <w:lsdException w:name="Dark List Accent 6" w:semiHidden="0" w:uiPriority="70" w:unhideWhenUsed="0"/>
+    <w:lsdException w:name="Colorful Shading Accent 6" w:semiHidden="0" w:uiPriority="71" w:unhideWhenUsed="0"/>
+    <w:lsdException w:name="Colorful List Accent 6" w:semiHidden="0" w:uiPriority="72" w:unhideWhenUsed="0"/>
+    <w:lsdException w:name="Colorful Grid Accent 6" w:semiHidden="0" w:uiPriority="73" w:unhideWhenUsed="0"/>
+    <w:lsdException w:name="Subtle Emphasis" w:semiHidden="0" w:uiPriority="19" w:unhideWhenUsed="0" w:qFormat="1"/>
+    <w:lsdException w:name="Intense Emphasis" w:semiHidden="0" w:uiPriority="21" w:unhideWhenUsed="0" w:qFormat="1"/>
+    <w:lsdException w:name="Subtle Reference" w:semiHidden="0" w:uiPriority="31" w:unhideWhenUsed="0" w:qFormat="1"/>
+    <w:lsdException w:name="Intense Reference" w:semiHidden="0" w:uiPriority="32" w:unhideWhenUsed="0" w:qFormat="1"/>
+    <w:lsdException w:name="Book Title" w:semiHidden="0" w:uiPriority="33" w:unhideWhenUsed="0" w:qFormat="1"/>
+    <w:lsdException w:name="Bibliography" w:uiPriority="37"/>
+    <w:lsdException w:name="TOC Heading" w:uiPriority="39" w:qFormat="1"/>
+  </w:latentStyles>
+  <w:style w:type="paragraph" w:default="1" w:styleId="a">
+    <w:name w:val="Normal"/>
+    <w:qFormat/>
+    <w:rsid w:val="00AA6279"/>
+    <w:pPr>
+      <w:spacing w:after="0" w:line="240" w:lineRule="auto"/>
+    </w:pPr>
+    <w:rPr>
+      <w:rFonts w:ascii="Times New Roman" w:eastAsia="Times New Roman" w:hAnsi="Times New Roman" w:cs="Times New Roman"/>
+      <w:sz w:val="24"/>
+      <w:szCs w:val="24"/>
+      <w:lang w:val="ru-RU" w:eastAsia="ru-RU"/>
+    </w:rPr>
+  </w:style>
+  <w:style w:type="character" w:default="1" w:styleId="a0">
+    <w:name w:val="Default Paragraph Font"/>
+    <w:uiPriority w:val="1"/>
+    <w:semiHidden/>
+    <w:unhideWhenUsed/>
+  </w:style>
+  <w:style w:type="table" w:default="1" w:styleId="a1">
+    <w:name w:val="Normal Table"/>
+    <w:uiPriority w:val="99"/>
+    <w:semiHidden/>
+    <w:unhideWhenUsed/>
+    <w:tblPr>
+      <w:tblInd w:w="0" w:type="dxa"/>
+      <w:tblCellMar>
+        <w:top w:w="0" w:type="dxa"/>
+        <w:left w:w="108" w:type="dxa"/>
+        <w:bottom w:w="0" w:type="dxa"/>
+        <w:right w:w="108" w:type="dxa"/>
+      </w:tblCellMar>
+    </w:tblPr>
+  </w:style>
+  <w:style w:type="numbering" w:default="1" w:styleId="a2">
+    <w:name w:val="No List"/>
+    <w:uiPriority w:val="99"/>
+    <w:semiHidden/>
+    <w:unhideWhenUsed/>
+  </w:style>
+  <w:style w:type="paragraph" w:styleId="a3">
+    <w:name w:val="Subtitle"/>
+    <w:basedOn w:val="a"/>
+    <w:link w:val="a4"/>
+    <w:qFormat/>
+    <w:rsid w:val="00AA6279"/>
+    <w:pPr>
+      <w:jc w:val="center"/>
+    </w:pPr>
+    <w:rPr>
+      <w:sz w:val="28"/>
+    </w:rPr>
+  </w:style>
+  <w:style w:type="character" w:customStyle="1" w:styleId="a4">
+    <w:name w:val="Подзаголовок Знак"/>
+    <w:basedOn w:val="a0"/>
+    <w:link w:val="a3"/>
+    <w:rsid w:val="00AA6279"/>
+    <w:rPr>
+      <w:rFonts w:ascii="Times New Roman" w:eastAsia="Times New Roman" w:hAnsi="Times New Roman" w:cs="Times New Roman"/>
+      <w:sz w:val="28"/>
+      <w:szCs w:val="24"/>
+      <w:lang w:val="ru-RU" w:eastAsia="ru-RU"/>
+    </w:rPr>
+  </w:style>
+  <w:style w:type="paragraph" w:customStyle="1" w:styleId="Standard">
+    <w:name w:val="Standard"/>
+    <w:rsid w:val="00AA6279"/>
+    <w:pPr>
+      <w:widowControl w:val="0"/>
+      <w:suppressAutoHyphens/>
+      <w:autoSpaceDN w:val="0"/>
+      <w:spacing w:after="0" w:line="240" w:lineRule="auto"/>
+    </w:pPr>
+    <w:rPr>
+      <w:rFonts w:ascii="Liberation Serif" w:eastAsia="Droid Sans Fallback" w:hAnsi="Liberation Serif" w:cs="FreeSans"/>
+      <w:kern w:val="3"/>
+      <w:sz w:val="24"/>
+      <w:szCs w:val="24"/>
+      <w:lang w:val="ru-RU" w:eastAsia="zh-CN" w:bidi="hi-IN"/>
+    </w:rPr>
+  </w:style>
+  <w:style w:type="paragraph" w:styleId="a5">
+    <w:name w:val="header"/>
+    <w:basedOn w:val="a"/>
+    <w:link w:val="a6"/>
+    <w:uiPriority w:val="99"/>
+    <w:unhideWhenUsed/>
+    <w:rsid w:val="00AA6279"/>
+    <w:pPr>
+      <w:tabs>
+        <w:tab w:val="center" w:pos="4680"/>
+        <w:tab w:val="right" w:pos="9360"/>
+      </w:tabs>
+    </w:pPr>
+  </w:style>
+  <w:style w:type="character" w:customStyle="1" w:styleId="a6">
+    <w:name w:val="Верхний колонтитул Знак"/>
+    <w:basedOn w:val="a0"/>
+    <w:link w:val="a5"/>
+    <w:uiPriority w:val="99"/>
+    <w:rsid w:val="00AA6279"/>
+    <w:rPr>
+      <w:rFonts w:ascii="Times New Roman" w:eastAsia="Times New Roman" w:hAnsi="Times New Roman" w:cs="Times New Roman"/>
+      <w:sz w:val="24"/>
+      <w:szCs w:val="24"/>
+      <w:lang w:val="ru-RU" w:eastAsia="ru-RU"/>
+    </w:rPr>
+  </w:style>
+  <w:style w:type="paragraph" w:styleId="a7">
+    <w:name w:val="footer"/>
+    <w:basedOn w:val="a"/>
+    <w:link w:val="a8"/>
+    <w:uiPriority w:val="99"/>
+    <w:unhideWhenUsed/>
+    <w:rsid w:val="00AA6279"/>
+    <w:pPr>
+      <w:tabs>
+        <w:tab w:val="center" w:pos="4680"/>
+        <w:tab w:val="right" w:pos="9360"/>
+      </w:tabs>
+    </w:pPr>
+  </w:style>
+  <w:style w:type="character" w:customStyle="1" w:styleId="a8">
+    <w:name w:val="Нижний колонтитул Знак"/>
+    <w:basedOn w:val="a0"/>
+    <w:link w:val="a7"/>
+    <w:uiPriority w:val="99"/>
+    <w:rsid w:val="00AA6279"/>
+    <w:rPr>
+      <w:rFonts w:ascii="Times New Roman" w:eastAsia="Times New Roman" w:hAnsi="Times New Roman" w:cs="Times New Roman"/>
+      <w:sz w:val="24"/>
+      <w:szCs w:val="24"/>
+      <w:lang w:val="ru-RU" w:eastAsia="ru-RU"/>
+    </w:rPr>
+  </w:style>
+  <w:style w:type="character" w:styleId="a9">
+    <w:name w:val="Hyperlink"/>
+    <w:basedOn w:val="a0"/>
+    <w:uiPriority w:val="99"/>
+    <w:unhideWhenUsed/>
+    <w:rsid w:val="003E3720"/>
+    <w:rPr>
+      <w:color w:val="0563C1" w:themeColor="hyperlink"/>
+      <w:u w:val="single"/>
+    </w:rPr>
+  </w:style>
+  <w:style w:type="character" w:styleId="aa">
+    <w:name w:val="FollowedHyperlink"/>
+    <w:basedOn w:val="a0"/>
+    <w:uiPriority w:val="99"/>
+    <w:semiHidden/>
+    <w:unhideWhenUsed/>
+    <w:rsid w:val="003E3720"/>
+    <w:rPr>
+      <w:color w:val="954F72" w:themeColor="followedHyperlink"/>
+      <w:u w:val="single"/>
+    </w:rPr>
+  </w:style>
+  <w:style w:type="paragraph" w:styleId="ab">
+    <w:name w:val="Balloon Text"/>
+    <w:basedOn w:val="a"/>
+    <w:link w:val="ac"/>
+    <w:uiPriority w:val="99"/>
+    <w:semiHidden/>
+    <w:unhideWhenUsed/>
+    <w:rsid w:val="00BF224C"/>
+    <w:rPr>
+      <w:rFonts w:ascii="Tahoma" w:hAnsi="Tahoma" w:cs="Tahoma"/>
+      <w:sz w:val="16"/>
+      <w:szCs w:val="16"/>
+    </w:rPr>
+  </w:style>
+  <w:style w:type="character" w:customStyle="1" w:styleId="ac">
+    <w:name w:val="Текст выноски Знак"/>
+    <w:basedOn w:val="a0"/>
+    <w:link w:val="ab"/>
+    <w:uiPriority w:val="99"/>
+    <w:semiHidden/>
+    <w:rsid w:val="00BF224C"/>
+    <w:rPr>
+      <w:rFonts w:ascii="Tahoma" w:eastAsia="Times New Roman" w:hAnsi="Tahoma" w:cs="Tahoma"/>
+      <w:sz w:val="16"/>
+      <w:szCs w:val="16"/>
+      <w:lang w:val="ru-RU" w:eastAsia="ru-RU"/>
     </w:rPr>
   </w:style>
 </w:styles>
@@ -3132,7 +3205,7 @@
   <a:extraClrSchemeLst/>
   <a:extLst>
     <a:ext uri="{05A4C25C-085E-4340-85A3-A5531E510DB2}">
-      <thm15:themeFamily xmlns:thm15="http://schemas.microsoft.com/office/thememl/2012/main" name="Office Theme" id="{62F939B6-93AF-4DB8-9C6B-D6C7DFDC589F}" vid="{4A3C46E8-61CC-4603-A589-7422A47A8E4A}"/>
+      <thm15:themeFamily xmlns:thm15="http://schemas.microsoft.com/office/thememl/2012/main" xmlns="" name="Office Theme" id="{62F939B6-93AF-4DB8-9C6B-D6C7DFDC589F}" vid="{4A3C46E8-61CC-4603-A589-7422A47A8E4A}"/>
     </a:ext>
   </a:extLst>
 </a:theme>

</xml_diff>